<commit_message>
Added PPTs and Lab Experiments
</commit_message>
<xml_diff>
--- a/Lab Manual/Experiment - 6/92200133030_CN_Exp_6.docx
+++ b/Lab Manual/Experiment - 6/92200133030_CN_Exp_6.docx
@@ -85,18 +85,18 @@
           <w:rFonts w:ascii="Times New Roman" w:hAnsi="Times New Roman" w:cs="Times New Roman"/>
         </w:rPr>
         <w:drawing>
-          <wp:anchor distT="0" distB="0" distL="114300" distR="114300" simplePos="0" relativeHeight="251645952" behindDoc="1" locked="0" layoutInCell="1" allowOverlap="1" wp14:anchorId="5EC1D0B6" wp14:editId="46AC2083">
+          <wp:anchor distT="0" distB="0" distL="114300" distR="114300" simplePos="0" relativeHeight="251600896" behindDoc="0" locked="0" layoutInCell="1" allowOverlap="1" wp14:anchorId="6C51496E" wp14:editId="43D5A3E3">
             <wp:simplePos x="0" y="0"/>
             <wp:positionH relativeFrom="column">
-              <wp:posOffset>508000</wp:posOffset>
+              <wp:posOffset>355600</wp:posOffset>
             </wp:positionH>
             <wp:positionV relativeFrom="paragraph">
-              <wp:posOffset>335280</wp:posOffset>
+              <wp:posOffset>320040</wp:posOffset>
             </wp:positionV>
-            <wp:extent cx="5072380" cy="2156460"/>
-            <wp:effectExtent l="0" t="0" r="0" b="0"/>
+            <wp:extent cx="5666740" cy="2736215"/>
+            <wp:effectExtent l="0" t="0" r="0" b="6985"/>
             <wp:wrapTopAndBottom/>
-            <wp:docPr id="274329000" name="Picture 1"/>
+            <wp:docPr id="1358219579" name="Picture 1"/>
             <wp:cNvGraphicFramePr>
               <a:graphicFrameLocks xmlns:a="http://schemas.openxmlformats.org/drawingml/2006/main" noChangeAspect="1"/>
             </wp:cNvGraphicFramePr>
@@ -104,7 +104,7 @@
               <a:graphicData uri="http://schemas.openxmlformats.org/drawingml/2006/picture">
                 <pic:pic xmlns:pic="http://schemas.openxmlformats.org/drawingml/2006/picture">
                   <pic:nvPicPr>
-                    <pic:cNvPr id="274329000" name=""/>
+                    <pic:cNvPr id="1358219579" name=""/>
                     <pic:cNvPicPr/>
                   </pic:nvPicPr>
                   <pic:blipFill>
@@ -122,7 +122,7 @@
                   <pic:spPr>
                     <a:xfrm>
                       <a:off x="0" y="0"/>
-                      <a:ext cx="5072380" cy="2156460"/>
+                      <a:ext cx="5666740" cy="2736215"/>
                     </a:xfrm>
                     <a:prstGeom prst="rect">
                       <a:avLst/>
@@ -238,24 +238,6 @@
           <w:rFonts w:ascii="Times New Roman" w:hAnsi="Times New Roman" w:cs="Times New Roman"/>
         </w:rPr>
       </w:pPr>
-    </w:p>
-    <w:p>
-      <w:pPr>
-        <w:pStyle w:val="BodyText"/>
-        <w:spacing w:before="18"/>
-        <w:rPr>
-          <w:rFonts w:ascii="Times New Roman" w:hAnsi="Times New Roman" w:cs="Times New Roman"/>
-        </w:rPr>
-      </w:pPr>
-    </w:p>
-    <w:p>
-      <w:pPr>
-        <w:pStyle w:val="BodyText"/>
-        <w:spacing w:before="18"/>
-        <w:rPr>
-          <w:rFonts w:ascii="Times New Roman" w:hAnsi="Times New Roman" w:cs="Times New Roman"/>
-        </w:rPr>
-      </w:pPr>
       <w:r>
         <w:rPr>
           <w:rFonts w:ascii="Times New Roman" w:hAnsi="Times New Roman" w:cs="Times New Roman"/>
@@ -360,19 +342,17 @@
         <w:rPr>
           <w:rFonts w:ascii="Times New Roman" w:hAnsi="Times New Roman" w:cs="Times New Roman"/>
         </w:rPr>
+        <w:t xml:space="preserve"> </w:t>
+      </w:r>
+      <w:r>
+        <w:rPr>
+          <w:rFonts w:ascii="Times New Roman" w:hAnsi="Times New Roman" w:cs="Times New Roman"/>
+        </w:rPr>
         <w:drawing>
-          <wp:anchor distT="0" distB="0" distL="114300" distR="114300" simplePos="0" relativeHeight="251640832" behindDoc="1" locked="0" layoutInCell="1" allowOverlap="1" wp14:anchorId="09BED98C" wp14:editId="335A427E">
-            <wp:simplePos x="0" y="0"/>
-            <wp:positionH relativeFrom="column">
-              <wp:posOffset>223520</wp:posOffset>
-            </wp:positionH>
-            <wp:positionV relativeFrom="paragraph">
-              <wp:posOffset>209550</wp:posOffset>
-            </wp:positionV>
-            <wp:extent cx="5920105" cy="3172460"/>
-            <wp:effectExtent l="0" t="0" r="4445" b="8890"/>
-            <wp:wrapTopAndBottom/>
-            <wp:docPr id="1307138763" name="Picture 1"/>
+          <wp:inline distT="0" distB="0" distL="0" distR="0" wp14:anchorId="3D55CBC5" wp14:editId="78ECC404">
+            <wp:extent cx="6375400" cy="2961005"/>
+            <wp:effectExtent l="0" t="0" r="6350" b="0"/>
+            <wp:docPr id="224959687" name="Picture 1"/>
             <wp:cNvGraphicFramePr>
               <a:graphicFrameLocks xmlns:a="http://schemas.openxmlformats.org/drawingml/2006/main" noChangeAspect="1"/>
             </wp:cNvGraphicFramePr>
@@ -380,11 +360,98 @@
               <a:graphicData uri="http://schemas.openxmlformats.org/drawingml/2006/picture">
                 <pic:pic xmlns:pic="http://schemas.openxmlformats.org/drawingml/2006/picture">
                   <pic:nvPicPr>
-                    <pic:cNvPr id="1307138763" name=""/>
+                    <pic:cNvPr id="224959687" name=""/>
                     <pic:cNvPicPr/>
                   </pic:nvPicPr>
                   <pic:blipFill>
-                    <a:blip r:embed="rId8">
+                    <a:blip r:embed="rId8"/>
+                    <a:stretch>
+                      <a:fillRect/>
+                    </a:stretch>
+                  </pic:blipFill>
+                  <pic:spPr>
+                    <a:xfrm>
+                      <a:off x="0" y="0"/>
+                      <a:ext cx="6375400" cy="2961005"/>
+                    </a:xfrm>
+                    <a:prstGeom prst="rect">
+                      <a:avLst/>
+                    </a:prstGeom>
+                  </pic:spPr>
+                </pic:pic>
+              </a:graphicData>
+            </a:graphic>
+          </wp:inline>
+        </w:drawing>
+      </w:r>
+    </w:p>
+    <w:p>
+      <w:pPr>
+        <w:pStyle w:val="BodyText"/>
+        <w:spacing w:before="18"/>
+        <w:rPr>
+          <w:rFonts w:ascii="Times New Roman" w:hAnsi="Times New Roman" w:cs="Times New Roman"/>
+        </w:rPr>
+      </w:pPr>
+    </w:p>
+    <w:p>
+      <w:pPr>
+        <w:pStyle w:val="BodyText"/>
+        <w:spacing w:before="18"/>
+        <w:rPr>
+          <w:rFonts w:ascii="Times New Roman"/>
+        </w:rPr>
+      </w:pPr>
+    </w:p>
+    <w:p>
+      <w:pPr>
+        <w:pStyle w:val="BodyText"/>
+        <w:spacing w:before="18"/>
+        <w:rPr>
+          <w:rFonts w:ascii="Times New Roman" w:hAnsi="Times New Roman" w:cs="Times New Roman"/>
+          <w:b/>
+          <w:bCs/>
+          <w:u w:val="single"/>
+        </w:rPr>
+      </w:pPr>
+    </w:p>
+    <w:p>
+      <w:pPr>
+        <w:pStyle w:val="BodyText"/>
+        <w:spacing w:before="18"/>
+        <w:rPr>
+          <w:rFonts w:ascii="Times New Roman" w:hAnsi="Times New Roman" w:cs="Times New Roman"/>
+        </w:rPr>
+      </w:pPr>
+      <w:r>
+        <w:rPr>
+          <w:rFonts w:ascii="Times New Roman" w:hAnsi="Times New Roman" w:cs="Times New Roman"/>
+        </w:rPr>
+        <w:drawing>
+          <wp:anchor distT="0" distB="0" distL="114300" distR="114300" simplePos="0" relativeHeight="251603968" behindDoc="0" locked="0" layoutInCell="1" allowOverlap="1" wp14:anchorId="421E9B5C" wp14:editId="65167C07">
+            <wp:simplePos x="0" y="0"/>
+            <wp:positionH relativeFrom="column">
+              <wp:posOffset>-2540</wp:posOffset>
+            </wp:positionH>
+            <wp:positionV relativeFrom="paragraph">
+              <wp:posOffset>335280</wp:posOffset>
+            </wp:positionV>
+            <wp:extent cx="6375400" cy="1542415"/>
+            <wp:effectExtent l="0" t="0" r="6350" b="635"/>
+            <wp:wrapTopAndBottom/>
+            <wp:docPr id="1784277934" name="Picture 1"/>
+            <wp:cNvGraphicFramePr>
+              <a:graphicFrameLocks xmlns:a="http://schemas.openxmlformats.org/drawingml/2006/main" noChangeAspect="1"/>
+            </wp:cNvGraphicFramePr>
+            <a:graphic xmlns:a="http://schemas.openxmlformats.org/drawingml/2006/main">
+              <a:graphicData uri="http://schemas.openxmlformats.org/drawingml/2006/picture">
+                <pic:pic xmlns:pic="http://schemas.openxmlformats.org/drawingml/2006/picture">
+                  <pic:nvPicPr>
+                    <pic:cNvPr id="1784277934" name=""/>
+                    <pic:cNvPicPr/>
+                  </pic:nvPicPr>
+                  <pic:blipFill>
+                    <a:blip r:embed="rId9">
                       <a:extLst>
                         <a:ext uri="{28A0092B-C50C-407E-A947-70E740481C1C}">
                           <a14:useLocalDpi xmlns:a14="http://schemas.microsoft.com/office/drawing/2010/main" val="0"/>
@@ -398,7 +465,7 @@
                   <pic:spPr>
                     <a:xfrm>
                       <a:off x="0" y="0"/>
-                      <a:ext cx="5920105" cy="3172460"/>
+                      <a:ext cx="6375400" cy="1542415"/>
                     </a:xfrm>
                     <a:prstGeom prst="rect">
                       <a:avLst/>
@@ -419,44 +486,10 @@
       <w:r>
         <w:rPr>
           <w:rFonts w:ascii="Times New Roman" w:hAnsi="Times New Roman" w:cs="Times New Roman"/>
-        </w:rPr>
-        <w:t xml:space="preserve"> </w:t>
-      </w:r>
-    </w:p>
-    <w:p>
-      <w:pPr>
-        <w:pStyle w:val="BodyText"/>
-        <w:spacing w:before="18"/>
-        <w:rPr>
-          <w:rFonts w:ascii="Times New Roman" w:hAnsi="Times New Roman" w:cs="Times New Roman"/>
-        </w:rPr>
-      </w:pPr>
-    </w:p>
-    <w:p>
-      <w:pPr>
-        <w:pStyle w:val="BodyText"/>
-        <w:spacing w:before="18"/>
-        <w:rPr>
-          <w:rFonts w:ascii="Times New Roman"/>
-        </w:rPr>
-      </w:pPr>
-    </w:p>
-    <w:p>
-      <w:pPr>
-        <w:pStyle w:val="BodyText"/>
-        <w:spacing w:before="18"/>
-        <w:rPr>
-          <w:rFonts w:ascii="Times New Roman" w:hAnsi="Times New Roman" w:cs="Times New Roman"/>
-        </w:rPr>
-      </w:pPr>
-      <w:r>
-        <w:rPr>
-          <w:rFonts w:ascii="Times New Roman" w:hAnsi="Times New Roman" w:cs="Times New Roman"/>
           <w:b/>
           <w:bCs/>
           <w:u w:val="single"/>
         </w:rPr>
-        <w:lastRenderedPageBreak/>
         <w:t xml:space="preserve">Step – </w:t>
       </w:r>
       <w:proofErr w:type="gramStart"/>
@@ -536,6 +569,18 @@
         <w:spacing w:before="18"/>
         <w:rPr>
           <w:rFonts w:ascii="Times New Roman" w:hAnsi="Times New Roman" w:cs="Times New Roman"/>
+          <w:b/>
+          <w:bCs/>
+          <w:u w:val="single"/>
+        </w:rPr>
+      </w:pPr>
+    </w:p>
+    <w:p>
+      <w:pPr>
+        <w:pStyle w:val="BodyText"/>
+        <w:spacing w:before="18"/>
+        <w:rPr>
+          <w:rFonts w:ascii="Times New Roman" w:hAnsi="Times New Roman" w:cs="Times New Roman"/>
         </w:rPr>
       </w:pPr>
       <w:r>
@@ -543,10 +588,18 @@
           <w:rFonts w:ascii="Times New Roman" w:hAnsi="Times New Roman" w:cs="Times New Roman"/>
         </w:rPr>
         <w:drawing>
-          <wp:inline distT="0" distB="0" distL="0" distR="0" wp14:anchorId="50ACD5DF" wp14:editId="78351DEF">
-            <wp:extent cx="6375400" cy="1584960"/>
+          <wp:anchor distT="0" distB="0" distL="114300" distR="114300" simplePos="0" relativeHeight="251606016" behindDoc="0" locked="0" layoutInCell="1" allowOverlap="1" wp14:anchorId="4CA5C122" wp14:editId="6890B85C">
+            <wp:simplePos x="0" y="0"/>
+            <wp:positionH relativeFrom="column">
+              <wp:posOffset>-2540</wp:posOffset>
+            </wp:positionH>
+            <wp:positionV relativeFrom="paragraph">
+              <wp:posOffset>506730</wp:posOffset>
+            </wp:positionV>
+            <wp:extent cx="6375400" cy="1925320"/>
             <wp:effectExtent l="0" t="0" r="6350" b="0"/>
-            <wp:docPr id="34911170" name="Picture 1"/>
+            <wp:wrapTopAndBottom/>
+            <wp:docPr id="8174083" name="Picture 1"/>
             <wp:cNvGraphicFramePr>
               <a:graphicFrameLocks xmlns:a="http://schemas.openxmlformats.org/drawingml/2006/main" noChangeAspect="1"/>
             </wp:cNvGraphicFramePr>
@@ -554,307 +607,11 @@
               <a:graphicData uri="http://schemas.openxmlformats.org/drawingml/2006/picture">
                 <pic:pic xmlns:pic="http://schemas.openxmlformats.org/drawingml/2006/picture">
                   <pic:nvPicPr>
-                    <pic:cNvPr id="34911170" name=""/>
+                    <pic:cNvPr id="8174083" name=""/>
                     <pic:cNvPicPr/>
                   </pic:nvPicPr>
                   <pic:blipFill>
-                    <a:blip r:embed="rId9"/>
-                    <a:stretch>
-                      <a:fillRect/>
-                    </a:stretch>
-                  </pic:blipFill>
-                  <pic:spPr>
-                    <a:xfrm>
-                      <a:off x="0" y="0"/>
-                      <a:ext cx="6375400" cy="1584960"/>
-                    </a:xfrm>
-                    <a:prstGeom prst="rect">
-                      <a:avLst/>
-                    </a:prstGeom>
-                  </pic:spPr>
-                </pic:pic>
-              </a:graphicData>
-            </a:graphic>
-          </wp:inline>
-        </w:drawing>
-      </w:r>
-    </w:p>
-    <w:p>
-      <w:pPr>
-        <w:pStyle w:val="BodyText"/>
-        <w:spacing w:before="18"/>
-        <w:rPr>
-          <w:rFonts w:ascii="Times New Roman" w:hAnsi="Times New Roman" w:cs="Times New Roman"/>
-          <w:b/>
-          <w:bCs/>
-          <w:u w:val="single"/>
-        </w:rPr>
-      </w:pPr>
-    </w:p>
-    <w:p>
-      <w:pPr>
-        <w:pStyle w:val="BodyText"/>
-        <w:spacing w:before="18"/>
-        <w:rPr>
-          <w:rFonts w:ascii="Times New Roman" w:hAnsi="Times New Roman" w:cs="Times New Roman"/>
-        </w:rPr>
-      </w:pPr>
-      <w:r>
-        <w:rPr>
-          <w:rFonts w:ascii="Times New Roman" w:hAnsi="Times New Roman" w:cs="Times New Roman"/>
-          <w:b/>
-          <w:bCs/>
-          <w:u w:val="single"/>
-        </w:rPr>
-        <w:t xml:space="preserve">Step – </w:t>
-      </w:r>
-      <w:proofErr w:type="gramStart"/>
-      <w:r>
-        <w:rPr>
-          <w:rFonts w:ascii="Times New Roman" w:hAnsi="Times New Roman" w:cs="Times New Roman"/>
-          <w:b/>
-          <w:bCs/>
-          <w:u w:val="single"/>
-        </w:rPr>
-        <w:t>4</w:t>
-      </w:r>
-      <w:r>
-        <w:rPr>
-          <w:rFonts w:ascii="Times New Roman" w:hAnsi="Times New Roman" w:cs="Times New Roman"/>
-          <w:b/>
-          <w:bCs/>
-          <w:u w:val="single"/>
-        </w:rPr>
-        <w:t xml:space="preserve"> :</w:t>
-      </w:r>
-      <w:proofErr w:type="gramEnd"/>
-      <w:r>
-        <w:rPr>
-          <w:rFonts w:ascii="Times New Roman" w:hAnsi="Times New Roman" w:cs="Times New Roman"/>
-          <w:b/>
-          <w:bCs/>
-          <w:u w:val="single"/>
-        </w:rPr>
-        <w:t>-</w:t>
-      </w:r>
-      <w:r>
-        <w:rPr>
-          <w:rFonts w:ascii="Times New Roman" w:hAnsi="Times New Roman" w:cs="Times New Roman"/>
-          <w:b/>
-          <w:bCs/>
-        </w:rPr>
-        <w:t xml:space="preserve"> </w:t>
-      </w:r>
-      <w:r>
-        <w:rPr>
-          <w:rFonts w:ascii="Times New Roman" w:hAnsi="Times New Roman" w:cs="Times New Roman"/>
-        </w:rPr>
-        <w:t xml:space="preserve"> Now</w:t>
-      </w:r>
-      <w:r>
-        <w:rPr>
-          <w:rFonts w:ascii="Times New Roman" w:hAnsi="Times New Roman" w:cs="Times New Roman"/>
-        </w:rPr>
-        <w:t xml:space="preserve"> Connect the Switches with routers using Copper Straight through cable In </w:t>
-      </w:r>
-      <w:proofErr w:type="spellStart"/>
-      <w:r>
-        <w:rPr>
-          <w:rFonts w:ascii="Times New Roman" w:hAnsi="Times New Roman" w:cs="Times New Roman"/>
-        </w:rPr>
-        <w:t>GigaEthernet</w:t>
-      </w:r>
-      <w:proofErr w:type="spellEnd"/>
-      <w:r>
-        <w:rPr>
-          <w:rFonts w:ascii="Times New Roman" w:hAnsi="Times New Roman" w:cs="Times New Roman"/>
-        </w:rPr>
-        <w:t xml:space="preserve"> Port</w:t>
-      </w:r>
-      <w:r>
-        <w:rPr>
-          <w:rFonts w:ascii="Times New Roman" w:hAnsi="Times New Roman" w:cs="Times New Roman"/>
-        </w:rPr>
-        <w:t>.</w:t>
-      </w:r>
-    </w:p>
-    <w:p>
-      <w:pPr>
-        <w:pStyle w:val="BodyText"/>
-        <w:spacing w:before="18"/>
-        <w:rPr>
-          <w:rFonts w:ascii="Times New Roman" w:hAnsi="Times New Roman" w:cs="Times New Roman"/>
-        </w:rPr>
-      </w:pPr>
-    </w:p>
-    <w:p>
-      <w:pPr>
-        <w:pStyle w:val="BodyText"/>
-        <w:spacing w:before="18"/>
-        <w:rPr>
-          <w:rFonts w:ascii="Times New Roman" w:hAnsi="Times New Roman" w:cs="Times New Roman"/>
-        </w:rPr>
-      </w:pPr>
-      <w:r>
-        <w:rPr>
-          <w:rFonts w:ascii="Times New Roman" w:hAnsi="Times New Roman" w:cs="Times New Roman"/>
-        </w:rPr>
-        <w:drawing>
-          <wp:inline distT="0" distB="0" distL="0" distR="0" wp14:anchorId="6B2E6D11" wp14:editId="6CB19870">
-            <wp:extent cx="6375400" cy="2093595"/>
-            <wp:effectExtent l="0" t="0" r="6350" b="1905"/>
-            <wp:docPr id="1443319968" name="Picture 1"/>
-            <wp:cNvGraphicFramePr>
-              <a:graphicFrameLocks xmlns:a="http://schemas.openxmlformats.org/drawingml/2006/main" noChangeAspect="1"/>
-            </wp:cNvGraphicFramePr>
-            <a:graphic xmlns:a="http://schemas.openxmlformats.org/drawingml/2006/main">
-              <a:graphicData uri="http://schemas.openxmlformats.org/drawingml/2006/picture">
-                <pic:pic xmlns:pic="http://schemas.openxmlformats.org/drawingml/2006/picture">
-                  <pic:nvPicPr>
-                    <pic:cNvPr id="1443319968" name=""/>
-                    <pic:cNvPicPr/>
-                  </pic:nvPicPr>
-                  <pic:blipFill>
-                    <a:blip r:embed="rId10"/>
-                    <a:stretch>
-                      <a:fillRect/>
-                    </a:stretch>
-                  </pic:blipFill>
-                  <pic:spPr>
-                    <a:xfrm>
-                      <a:off x="0" y="0"/>
-                      <a:ext cx="6375400" cy="2093595"/>
-                    </a:xfrm>
-                    <a:prstGeom prst="rect">
-                      <a:avLst/>
-                    </a:prstGeom>
-                  </pic:spPr>
-                </pic:pic>
-              </a:graphicData>
-            </a:graphic>
-          </wp:inline>
-        </w:drawing>
-      </w:r>
-    </w:p>
-    <w:p>
-      <w:pPr>
-        <w:pStyle w:val="BodyText"/>
-        <w:spacing w:before="18"/>
-        <w:rPr>
-          <w:rFonts w:ascii="Times New Roman" w:hAnsi="Times New Roman" w:cs="Times New Roman"/>
-        </w:rPr>
-      </w:pPr>
-    </w:p>
-    <w:p>
-      <w:pPr>
-        <w:pStyle w:val="BodyText"/>
-        <w:spacing w:before="18"/>
-        <w:rPr>
-          <w:rFonts w:ascii="Times New Roman" w:hAnsi="Times New Roman" w:cs="Times New Roman"/>
-        </w:rPr>
-      </w:pPr>
-      <w:r>
-        <w:rPr>
-          <w:rFonts w:ascii="Times New Roman" w:hAnsi="Times New Roman" w:cs="Times New Roman"/>
-          <w:b/>
-          <w:bCs/>
-          <w:u w:val="single"/>
-        </w:rPr>
-        <w:t xml:space="preserve">Step – </w:t>
-      </w:r>
-      <w:proofErr w:type="gramStart"/>
-      <w:r>
-        <w:rPr>
-          <w:rFonts w:ascii="Times New Roman" w:hAnsi="Times New Roman" w:cs="Times New Roman"/>
-          <w:b/>
-          <w:bCs/>
-          <w:u w:val="single"/>
-        </w:rPr>
-        <w:t>5</w:t>
-      </w:r>
-      <w:r>
-        <w:rPr>
-          <w:rFonts w:ascii="Times New Roman" w:hAnsi="Times New Roman" w:cs="Times New Roman"/>
-          <w:b/>
-          <w:bCs/>
-          <w:u w:val="single"/>
-        </w:rPr>
-        <w:t xml:space="preserve"> :</w:t>
-      </w:r>
-      <w:proofErr w:type="gramEnd"/>
-      <w:r>
-        <w:rPr>
-          <w:rFonts w:ascii="Times New Roman" w:hAnsi="Times New Roman" w:cs="Times New Roman"/>
-          <w:b/>
-          <w:bCs/>
-          <w:u w:val="single"/>
-        </w:rPr>
-        <w:t>-</w:t>
-      </w:r>
-      <w:r>
-        <w:rPr>
-          <w:rFonts w:ascii="Times New Roman" w:hAnsi="Times New Roman" w:cs="Times New Roman"/>
-          <w:b/>
-          <w:bCs/>
-        </w:rPr>
-        <w:t xml:space="preserve"> </w:t>
-      </w:r>
-      <w:r>
-        <w:rPr>
-          <w:rFonts w:ascii="Times New Roman" w:hAnsi="Times New Roman" w:cs="Times New Roman"/>
-        </w:rPr>
-        <w:t xml:space="preserve"> </w:t>
-      </w:r>
-      <w:r>
-        <w:rPr>
-          <w:rFonts w:ascii="Times New Roman" w:hAnsi="Times New Roman" w:cs="Times New Roman"/>
-        </w:rPr>
-        <w:t>Now Connect PC’s with Switches using copper Straight through cable</w:t>
-      </w:r>
-      <w:r>
-        <w:rPr>
-          <w:rFonts w:ascii="Times New Roman" w:hAnsi="Times New Roman" w:cs="Times New Roman"/>
-        </w:rPr>
-        <w:t>.</w:t>
-      </w:r>
-    </w:p>
-    <w:p>
-      <w:pPr>
-        <w:pStyle w:val="BodyText"/>
-        <w:spacing w:before="18"/>
-        <w:rPr>
-          <w:rFonts w:ascii="Times New Roman" w:hAnsi="Times New Roman" w:cs="Times New Roman"/>
-        </w:rPr>
-      </w:pPr>
-      <w:r>
-        <w:rPr>
-          <w:rFonts w:ascii="Times New Roman" w:hAnsi="Times New Roman" w:cs="Times New Roman"/>
-        </w:rPr>
-        <w:drawing>
-          <wp:anchor distT="0" distB="0" distL="114300" distR="114300" simplePos="0" relativeHeight="251646976" behindDoc="0" locked="0" layoutInCell="1" allowOverlap="1" wp14:anchorId="3332D708" wp14:editId="285D8616">
-            <wp:simplePos x="0" y="0"/>
-            <wp:positionH relativeFrom="column">
-              <wp:posOffset>-2540</wp:posOffset>
-            </wp:positionH>
-            <wp:positionV relativeFrom="paragraph">
-              <wp:posOffset>213360</wp:posOffset>
-            </wp:positionV>
-            <wp:extent cx="6375400" cy="2439670"/>
-            <wp:effectExtent l="0" t="0" r="6350" b="0"/>
-            <wp:wrapTopAndBottom/>
-            <wp:docPr id="181552272" name="Picture 1"/>
-            <wp:cNvGraphicFramePr>
-              <a:graphicFrameLocks xmlns:a="http://schemas.openxmlformats.org/drawingml/2006/main" noChangeAspect="1"/>
-            </wp:cNvGraphicFramePr>
-            <a:graphic xmlns:a="http://schemas.openxmlformats.org/drawingml/2006/main">
-              <a:graphicData uri="http://schemas.openxmlformats.org/drawingml/2006/picture">
-                <pic:pic xmlns:pic="http://schemas.openxmlformats.org/drawingml/2006/picture">
-                  <pic:nvPicPr>
-                    <pic:cNvPr id="181552272" name=""/>
-                    <pic:cNvPicPr/>
-                  </pic:nvPicPr>
-                  <pic:blipFill>
-                    <a:blip r:embed="rId11" cstate="print">
+                    <a:blip r:embed="rId10">
                       <a:extLst>
                         <a:ext uri="{28A0092B-C50C-407E-A947-70E740481C1C}">
                           <a14:useLocalDpi xmlns:a14="http://schemas.microsoft.com/office/drawing/2010/main" val="0"/>
@@ -868,7 +625,7 @@
                   <pic:spPr>
                     <a:xfrm>
                       <a:off x="0" y="0"/>
-                      <a:ext cx="6375400" cy="2439670"/>
+                      <a:ext cx="6375400" cy="1925320"/>
                     </a:xfrm>
                     <a:prstGeom prst="rect">
                       <a:avLst/>
@@ -886,25 +643,6 @@
           </wp:anchor>
         </w:drawing>
       </w:r>
-    </w:p>
-    <w:p>
-      <w:pPr>
-        <w:pStyle w:val="BodyText"/>
-        <w:spacing w:before="18"/>
-        <w:rPr>
-          <w:rFonts w:ascii="Times New Roman" w:hAnsi="Times New Roman" w:cs="Times New Roman"/>
-        </w:rPr>
-      </w:pPr>
-    </w:p>
-    <w:p/>
-    <w:p>
-      <w:pPr>
-        <w:pStyle w:val="BodyText"/>
-        <w:spacing w:before="18"/>
-        <w:rPr>
-          <w:rFonts w:ascii="Times New Roman" w:hAnsi="Times New Roman" w:cs="Times New Roman"/>
-        </w:rPr>
-      </w:pPr>
       <w:r>
         <w:rPr>
           <w:rFonts w:ascii="Times New Roman" w:hAnsi="Times New Roman" w:cs="Times New Roman"/>
@@ -922,7 +660,7 @@
           <w:bCs/>
           <w:u w:val="single"/>
         </w:rPr>
-        <w:t>6</w:t>
+        <w:t>4</w:t>
       </w:r>
       <w:r>
         <w:rPr>
@@ -931,7 +669,7 @@
           <w:bCs/>
           <w:u w:val="single"/>
         </w:rPr>
-        <w:t>:-</w:t>
+        <w:t xml:space="preserve"> :</w:t>
       </w:r>
       <w:proofErr w:type="gramEnd"/>
       <w:r>
@@ -939,6 +677,15 @@
           <w:rFonts w:ascii="Times New Roman" w:hAnsi="Times New Roman" w:cs="Times New Roman"/>
           <w:b/>
           <w:bCs/>
+          <w:u w:val="single"/>
+        </w:rPr>
+        <w:t>-</w:t>
+      </w:r>
+      <w:r>
+        <w:rPr>
+          <w:rFonts w:ascii="Times New Roman" w:hAnsi="Times New Roman" w:cs="Times New Roman"/>
+          <w:b/>
+          <w:bCs/>
         </w:rPr>
         <w:t xml:space="preserve"> </w:t>
       </w:r>
@@ -946,71 +693,151 @@
         <w:rPr>
           <w:rFonts w:ascii="Times New Roman" w:hAnsi="Times New Roman" w:cs="Times New Roman"/>
         </w:rPr>
+        <w:t xml:space="preserve"> Now</w:t>
+      </w:r>
+      <w:r>
+        <w:rPr>
+          <w:rFonts w:ascii="Times New Roman" w:hAnsi="Times New Roman" w:cs="Times New Roman"/>
+        </w:rPr>
+        <w:t xml:space="preserve"> Connect the Switches with routers using Copper Straight through cable In </w:t>
+      </w:r>
+      <w:proofErr w:type="spellStart"/>
+      <w:r>
+        <w:rPr>
+          <w:rFonts w:ascii="Times New Roman" w:hAnsi="Times New Roman" w:cs="Times New Roman"/>
+        </w:rPr>
+        <w:t>GigaEthernet</w:t>
+      </w:r>
+      <w:proofErr w:type="spellEnd"/>
+      <w:r>
+        <w:rPr>
+          <w:rFonts w:ascii="Times New Roman" w:hAnsi="Times New Roman" w:cs="Times New Roman"/>
+        </w:rPr>
+        <w:t xml:space="preserve"> Port</w:t>
+      </w:r>
+      <w:r>
+        <w:rPr>
+          <w:rFonts w:ascii="Times New Roman" w:hAnsi="Times New Roman" w:cs="Times New Roman"/>
+        </w:rPr>
+        <w:t>.</w:t>
+      </w:r>
+    </w:p>
+    <w:p>
+      <w:pPr>
+        <w:pStyle w:val="BodyText"/>
+        <w:spacing w:before="18"/>
+        <w:rPr>
+          <w:rFonts w:ascii="Times New Roman" w:hAnsi="Times New Roman" w:cs="Times New Roman"/>
+        </w:rPr>
+      </w:pPr>
+    </w:p>
+    <w:p>
+      <w:pPr>
+        <w:pStyle w:val="BodyText"/>
+        <w:spacing w:before="18"/>
+        <w:rPr>
+          <w:rFonts w:ascii="Times New Roman" w:hAnsi="Times New Roman" w:cs="Times New Roman"/>
+        </w:rPr>
+      </w:pPr>
+    </w:p>
+    <w:p>
+      <w:pPr>
+        <w:pStyle w:val="BodyText"/>
+        <w:spacing w:before="18"/>
+        <w:rPr>
+          <w:rFonts w:ascii="Times New Roman" w:hAnsi="Times New Roman" w:cs="Times New Roman"/>
+        </w:rPr>
+      </w:pPr>
+      <w:r>
+        <w:rPr>
+          <w:rFonts w:ascii="Times New Roman" w:hAnsi="Times New Roman" w:cs="Times New Roman"/>
+          <w:b/>
+          <w:bCs/>
+          <w:u w:val="single"/>
+        </w:rPr>
+        <w:t xml:space="preserve">Step – </w:t>
+      </w:r>
+      <w:proofErr w:type="gramStart"/>
+      <w:r>
+        <w:rPr>
+          <w:rFonts w:ascii="Times New Roman" w:hAnsi="Times New Roman" w:cs="Times New Roman"/>
+          <w:b/>
+          <w:bCs/>
+          <w:u w:val="single"/>
+        </w:rPr>
+        <w:t>5</w:t>
+      </w:r>
+      <w:r>
+        <w:rPr>
+          <w:rFonts w:ascii="Times New Roman" w:hAnsi="Times New Roman" w:cs="Times New Roman"/>
+          <w:b/>
+          <w:bCs/>
+          <w:u w:val="single"/>
+        </w:rPr>
+        <w:t xml:space="preserve"> :</w:t>
+      </w:r>
+      <w:proofErr w:type="gramEnd"/>
+      <w:r>
+        <w:rPr>
+          <w:rFonts w:ascii="Times New Roman" w:hAnsi="Times New Roman" w:cs="Times New Roman"/>
+          <w:b/>
+          <w:bCs/>
+          <w:u w:val="single"/>
+        </w:rPr>
+        <w:t>-</w:t>
+      </w:r>
+      <w:r>
+        <w:rPr>
+          <w:rFonts w:ascii="Times New Roman" w:hAnsi="Times New Roman" w:cs="Times New Roman"/>
+          <w:b/>
+          <w:bCs/>
+        </w:rPr>
         <w:t xml:space="preserve"> </w:t>
       </w:r>
       <w:r>
         <w:rPr>
           <w:rFonts w:ascii="Times New Roman" w:hAnsi="Times New Roman" w:cs="Times New Roman"/>
         </w:rPr>
-        <w:t xml:space="preserve">Now </w:t>
-      </w:r>
-      <w:r>
-        <w:rPr>
-          <w:rFonts w:ascii="Times New Roman" w:hAnsi="Times New Roman" w:cs="Times New Roman"/>
-        </w:rPr>
-        <w:t xml:space="preserve">assign the IP address </w:t>
-      </w:r>
-      <w:r>
-        <w:rPr>
-          <w:rFonts w:ascii="Times New Roman" w:hAnsi="Times New Roman" w:cs="Times New Roman"/>
-        </w:rPr>
-        <w:t xml:space="preserve">And Subnet mask </w:t>
-      </w:r>
-      <w:r>
-        <w:rPr>
-          <w:rFonts w:ascii="Times New Roman" w:hAnsi="Times New Roman" w:cs="Times New Roman"/>
-        </w:rPr>
-        <w:t xml:space="preserve">and Gateway </w:t>
-      </w:r>
-      <w:r>
-        <w:rPr>
-          <w:rFonts w:ascii="Times New Roman" w:hAnsi="Times New Roman" w:cs="Times New Roman"/>
-        </w:rPr>
-        <w:t xml:space="preserve">to </w:t>
-      </w:r>
-      <w:r>
-        <w:rPr>
-          <w:rFonts w:ascii="Times New Roman" w:hAnsi="Times New Roman" w:cs="Times New Roman"/>
-        </w:rPr>
-        <w:t xml:space="preserve">all </w:t>
-      </w:r>
-      <w:r>
-        <w:rPr>
-          <w:rFonts w:ascii="Times New Roman" w:hAnsi="Times New Roman" w:cs="Times New Roman"/>
-        </w:rPr>
-        <w:t>PC’s.</w:t>
-      </w:r>
-    </w:p>
-    <w:p>
-      <w:pPr>
-        <w:tabs>
-          <w:tab w:val="left" w:pos="2660"/>
-        </w:tabs>
-      </w:pPr>
-      <w:r>
+        <w:t xml:space="preserve"> </w:t>
+      </w:r>
+      <w:r>
+        <w:rPr>
+          <w:rFonts w:ascii="Times New Roman" w:hAnsi="Times New Roman" w:cs="Times New Roman"/>
+        </w:rPr>
+        <w:t>Now Connect PC’s with Switches using copper Straight through cable</w:t>
+      </w:r>
+      <w:r>
+        <w:rPr>
+          <w:rFonts w:ascii="Times New Roman" w:hAnsi="Times New Roman" w:cs="Times New Roman"/>
+        </w:rPr>
+        <w:t>.</w:t>
+      </w:r>
+    </w:p>
+    <w:p>
+      <w:pPr>
+        <w:pStyle w:val="BodyText"/>
+        <w:spacing w:before="18"/>
+        <w:rPr>
+          <w:rFonts w:ascii="Times New Roman" w:hAnsi="Times New Roman" w:cs="Times New Roman"/>
+        </w:rPr>
+      </w:pPr>
+      <w:r>
+        <w:rPr>
+          <w:rFonts w:ascii="Times New Roman" w:hAnsi="Times New Roman" w:cs="Times New Roman"/>
+        </w:rPr>
         <w:drawing>
-          <wp:anchor distT="0" distB="0" distL="114300" distR="114300" simplePos="0" relativeHeight="251681792" behindDoc="0" locked="0" layoutInCell="1" allowOverlap="1" wp14:anchorId="13A49511" wp14:editId="0C020525">
+          <wp:anchor distT="0" distB="0" distL="114300" distR="114300" simplePos="0" relativeHeight="251608064" behindDoc="0" locked="0" layoutInCell="1" allowOverlap="1" wp14:anchorId="059D36D6" wp14:editId="0BD1F8F3">
             <wp:simplePos x="0" y="0"/>
             <wp:positionH relativeFrom="column">
-              <wp:posOffset>3342640</wp:posOffset>
+              <wp:posOffset>508000</wp:posOffset>
             </wp:positionH>
             <wp:positionV relativeFrom="paragraph">
-              <wp:posOffset>274955</wp:posOffset>
+              <wp:posOffset>181610</wp:posOffset>
             </wp:positionV>
-            <wp:extent cx="3472180" cy="1310640"/>
-            <wp:effectExtent l="0" t="0" r="0" b="3810"/>
+            <wp:extent cx="5346700" cy="2178685"/>
+            <wp:effectExtent l="0" t="0" r="6350" b="0"/>
             <wp:wrapTopAndBottom/>
-            <wp:docPr id="1290693486" name="Picture 1"/>
+            <wp:docPr id="683686086" name="Picture 1"/>
             <wp:cNvGraphicFramePr>
               <a:graphicFrameLocks xmlns:a="http://schemas.openxmlformats.org/drawingml/2006/main" noChangeAspect="1"/>
             </wp:cNvGraphicFramePr>
@@ -1018,7 +845,83 @@
               <a:graphicData uri="http://schemas.openxmlformats.org/drawingml/2006/picture">
                 <pic:pic xmlns:pic="http://schemas.openxmlformats.org/drawingml/2006/picture">
                   <pic:nvPicPr>
-                    <pic:cNvPr id="1290693486" name=""/>
+                    <pic:cNvPr id="683686086" name=""/>
+                    <pic:cNvPicPr/>
+                  </pic:nvPicPr>
+                  <pic:blipFill>
+                    <a:blip r:embed="rId11">
+                      <a:extLst>
+                        <a:ext uri="{28A0092B-C50C-407E-A947-70E740481C1C}">
+                          <a14:useLocalDpi xmlns:a14="http://schemas.microsoft.com/office/drawing/2010/main" val="0"/>
+                        </a:ext>
+                      </a:extLst>
+                    </a:blip>
+                    <a:stretch>
+                      <a:fillRect/>
+                    </a:stretch>
+                  </pic:blipFill>
+                  <pic:spPr>
+                    <a:xfrm>
+                      <a:off x="0" y="0"/>
+                      <a:ext cx="5346700" cy="2178685"/>
+                    </a:xfrm>
+                    <a:prstGeom prst="rect">
+                      <a:avLst/>
+                    </a:prstGeom>
+                  </pic:spPr>
+                </pic:pic>
+              </a:graphicData>
+            </a:graphic>
+            <wp14:sizeRelH relativeFrom="page">
+              <wp14:pctWidth>0</wp14:pctWidth>
+            </wp14:sizeRelH>
+            <wp14:sizeRelV relativeFrom="page">
+              <wp14:pctHeight>0</wp14:pctHeight>
+            </wp14:sizeRelV>
+          </wp:anchor>
+        </w:drawing>
+      </w:r>
+    </w:p>
+    <w:p>
+      <w:pPr>
+        <w:pStyle w:val="BodyText"/>
+        <w:spacing w:before="18"/>
+        <w:rPr>
+          <w:rFonts w:ascii="Times New Roman" w:hAnsi="Times New Roman" w:cs="Times New Roman"/>
+        </w:rPr>
+      </w:pPr>
+    </w:p>
+    <w:p/>
+    <w:p>
+      <w:pPr>
+        <w:pStyle w:val="BodyText"/>
+        <w:spacing w:before="18"/>
+        <w:rPr>
+          <w:rFonts w:ascii="Times New Roman" w:hAnsi="Times New Roman" w:cs="Times New Roman"/>
+        </w:rPr>
+      </w:pPr>
+      <w:r>
+        <w:drawing>
+          <wp:anchor distT="0" distB="0" distL="114300" distR="114300" simplePos="0" relativeHeight="251701248" behindDoc="0" locked="0" layoutInCell="1" allowOverlap="1" wp14:anchorId="0709735D" wp14:editId="62F551D9">
+            <wp:simplePos x="0" y="0"/>
+            <wp:positionH relativeFrom="column">
+              <wp:posOffset>-429895</wp:posOffset>
+            </wp:positionH>
+            <wp:positionV relativeFrom="paragraph">
+              <wp:posOffset>6042660</wp:posOffset>
+            </wp:positionV>
+            <wp:extent cx="3383915" cy="1295400"/>
+            <wp:effectExtent l="0" t="0" r="6985" b="0"/>
+            <wp:wrapTopAndBottom/>
+            <wp:docPr id="1046477071" name="Picture 1"/>
+            <wp:cNvGraphicFramePr>
+              <a:graphicFrameLocks xmlns:a="http://schemas.openxmlformats.org/drawingml/2006/main" noChangeAspect="1"/>
+            </wp:cNvGraphicFramePr>
+            <a:graphic xmlns:a="http://schemas.openxmlformats.org/drawingml/2006/main">
+              <a:graphicData uri="http://schemas.openxmlformats.org/drawingml/2006/picture">
+                <pic:pic xmlns:pic="http://schemas.openxmlformats.org/drawingml/2006/picture">
+                  <pic:nvPicPr>
+                    <pic:cNvPr id="1046477071" name=""/>
                     <pic:cNvPicPr/>
                   </pic:nvPicPr>
                   <pic:blipFill>
@@ -1036,7 +939,7 @@
                   <pic:spPr>
                     <a:xfrm>
                       <a:off x="0" y="0"/>
-                      <a:ext cx="3472180" cy="1310640"/>
+                      <a:ext cx="3383915" cy="1295400"/>
                     </a:xfrm>
                     <a:prstGeom prst="rect">
                       <a:avLst/>
@@ -1056,18 +959,18 @@
       </w:r>
       <w:r>
         <w:drawing>
-          <wp:anchor distT="0" distB="0" distL="114300" distR="114300" simplePos="0" relativeHeight="251665408" behindDoc="0" locked="0" layoutInCell="1" allowOverlap="1" wp14:anchorId="218B711B" wp14:editId="3189BC1A">
+          <wp:anchor distT="0" distB="0" distL="114300" distR="114300" simplePos="0" relativeHeight="251697152" behindDoc="0" locked="0" layoutInCell="1" allowOverlap="1" wp14:anchorId="2AB7845E" wp14:editId="6B24198E">
             <wp:simplePos x="0" y="0"/>
             <wp:positionH relativeFrom="column">
-              <wp:posOffset>-368300</wp:posOffset>
+              <wp:posOffset>3147646</wp:posOffset>
             </wp:positionH>
             <wp:positionV relativeFrom="paragraph">
-              <wp:posOffset>305435</wp:posOffset>
+              <wp:posOffset>4619576</wp:posOffset>
             </wp:positionV>
-            <wp:extent cx="3413760" cy="1283335"/>
-            <wp:effectExtent l="0" t="0" r="0" b="0"/>
+            <wp:extent cx="3498850" cy="1324610"/>
+            <wp:effectExtent l="0" t="0" r="6350" b="8890"/>
             <wp:wrapTopAndBottom/>
-            <wp:docPr id="248253712" name="Picture 1"/>
+            <wp:docPr id="216053443" name="Picture 1"/>
             <wp:cNvGraphicFramePr>
               <a:graphicFrameLocks xmlns:a="http://schemas.openxmlformats.org/drawingml/2006/main" noChangeAspect="1"/>
             </wp:cNvGraphicFramePr>
@@ -1075,7 +978,7 @@
               <a:graphicData uri="http://schemas.openxmlformats.org/drawingml/2006/picture">
                 <pic:pic xmlns:pic="http://schemas.openxmlformats.org/drawingml/2006/picture">
                   <pic:nvPicPr>
-                    <pic:cNvPr id="248253712" name=""/>
+                    <pic:cNvPr id="216053443" name=""/>
                     <pic:cNvPicPr/>
                   </pic:nvPicPr>
                   <pic:blipFill>
@@ -1093,7 +996,7 @@
                   <pic:spPr>
                     <a:xfrm>
                       <a:off x="0" y="0"/>
-                      <a:ext cx="3413760" cy="1283335"/>
+                      <a:ext cx="3498850" cy="1324610"/>
                     </a:xfrm>
                     <a:prstGeom prst="rect">
                       <a:avLst/>
@@ -1111,53 +1014,427 @@
           </wp:anchor>
         </w:drawing>
       </w:r>
-    </w:p>
-    <w:p/>
-    <w:p/>
-    <w:p/>
-    <w:p/>
-    <w:p>
-      <w:pPr>
-        <w:tabs>
-          <w:tab w:val="left" w:pos="3840"/>
-        </w:tabs>
-        <w:rPr>
-          <w:lang w:val="en-IN"/>
-        </w:rPr>
-      </w:pPr>
-    </w:p>
-    <w:p>
-      <w:pPr>
-        <w:pStyle w:val="BodyText"/>
-        <w:spacing w:before="18"/>
+      <w:r>
+        <w:drawing>
+          <wp:anchor distT="0" distB="0" distL="114300" distR="114300" simplePos="0" relativeHeight="251692032" behindDoc="0" locked="0" layoutInCell="1" allowOverlap="1" wp14:anchorId="33203D0C" wp14:editId="3F2DF381">
+            <wp:simplePos x="0" y="0"/>
+            <wp:positionH relativeFrom="column">
+              <wp:posOffset>-450264</wp:posOffset>
+            </wp:positionH>
+            <wp:positionV relativeFrom="paragraph">
+              <wp:posOffset>4618257</wp:posOffset>
+            </wp:positionV>
+            <wp:extent cx="3434715" cy="1308735"/>
+            <wp:effectExtent l="0" t="0" r="0" b="5715"/>
+            <wp:wrapTopAndBottom/>
+            <wp:docPr id="855244358" name="Picture 1"/>
+            <wp:cNvGraphicFramePr>
+              <a:graphicFrameLocks xmlns:a="http://schemas.openxmlformats.org/drawingml/2006/main" noChangeAspect="1"/>
+            </wp:cNvGraphicFramePr>
+            <a:graphic xmlns:a="http://schemas.openxmlformats.org/drawingml/2006/main">
+              <a:graphicData uri="http://schemas.openxmlformats.org/drawingml/2006/picture">
+                <pic:pic xmlns:pic="http://schemas.openxmlformats.org/drawingml/2006/picture">
+                  <pic:nvPicPr>
+                    <pic:cNvPr id="855244358" name=""/>
+                    <pic:cNvPicPr/>
+                  </pic:nvPicPr>
+                  <pic:blipFill>
+                    <a:blip r:embed="rId14" cstate="print">
+                      <a:extLst>
+                        <a:ext uri="{28A0092B-C50C-407E-A947-70E740481C1C}">
+                          <a14:useLocalDpi xmlns:a14="http://schemas.microsoft.com/office/drawing/2010/main" val="0"/>
+                        </a:ext>
+                      </a:extLst>
+                    </a:blip>
+                    <a:stretch>
+                      <a:fillRect/>
+                    </a:stretch>
+                  </pic:blipFill>
+                  <pic:spPr>
+                    <a:xfrm>
+                      <a:off x="0" y="0"/>
+                      <a:ext cx="3434715" cy="1308735"/>
+                    </a:xfrm>
+                    <a:prstGeom prst="rect">
+                      <a:avLst/>
+                    </a:prstGeom>
+                  </pic:spPr>
+                </pic:pic>
+              </a:graphicData>
+            </a:graphic>
+            <wp14:sizeRelH relativeFrom="page">
+              <wp14:pctWidth>0</wp14:pctWidth>
+            </wp14:sizeRelH>
+            <wp14:sizeRelV relativeFrom="page">
+              <wp14:pctHeight>0</wp14:pctHeight>
+            </wp14:sizeRelV>
+          </wp:anchor>
+        </w:drawing>
+      </w:r>
+      <w:r>
+        <w:rPr>
+          <w:rFonts w:ascii="Times New Roman" w:hAnsi="Times New Roman" w:cs="Times New Roman"/>
+        </w:rPr>
+        <w:drawing>
+          <wp:anchor distT="0" distB="0" distL="114300" distR="114300" simplePos="0" relativeHeight="251686912" behindDoc="0" locked="0" layoutInCell="1" allowOverlap="1" wp14:anchorId="0652067C" wp14:editId="79556F88">
+            <wp:simplePos x="0" y="0"/>
+            <wp:positionH relativeFrom="column">
+              <wp:posOffset>3168747</wp:posOffset>
+            </wp:positionH>
+            <wp:positionV relativeFrom="paragraph">
+              <wp:posOffset>3200009</wp:posOffset>
+            </wp:positionV>
+            <wp:extent cx="3623945" cy="1357630"/>
+            <wp:effectExtent l="0" t="0" r="0" b="0"/>
+            <wp:wrapTopAndBottom/>
+            <wp:docPr id="1523048851" name="Picture 1"/>
+            <wp:cNvGraphicFramePr>
+              <a:graphicFrameLocks xmlns:a="http://schemas.openxmlformats.org/drawingml/2006/main" noChangeAspect="1"/>
+            </wp:cNvGraphicFramePr>
+            <a:graphic xmlns:a="http://schemas.openxmlformats.org/drawingml/2006/main">
+              <a:graphicData uri="http://schemas.openxmlformats.org/drawingml/2006/picture">
+                <pic:pic xmlns:pic="http://schemas.openxmlformats.org/drawingml/2006/picture">
+                  <pic:nvPicPr>
+                    <pic:cNvPr id="1523048851" name=""/>
+                    <pic:cNvPicPr/>
+                  </pic:nvPicPr>
+                  <pic:blipFill>
+                    <a:blip r:embed="rId15">
+                      <a:extLst>
+                        <a:ext uri="{28A0092B-C50C-407E-A947-70E740481C1C}">
+                          <a14:useLocalDpi xmlns:a14="http://schemas.microsoft.com/office/drawing/2010/main" val="0"/>
+                        </a:ext>
+                      </a:extLst>
+                    </a:blip>
+                    <a:stretch>
+                      <a:fillRect/>
+                    </a:stretch>
+                  </pic:blipFill>
+                  <pic:spPr>
+                    <a:xfrm>
+                      <a:off x="0" y="0"/>
+                      <a:ext cx="3623945" cy="1357630"/>
+                    </a:xfrm>
+                    <a:prstGeom prst="rect">
+                      <a:avLst/>
+                    </a:prstGeom>
+                  </pic:spPr>
+                </pic:pic>
+              </a:graphicData>
+            </a:graphic>
+            <wp14:sizeRelH relativeFrom="page">
+              <wp14:pctWidth>0</wp14:pctWidth>
+            </wp14:sizeRelH>
+            <wp14:sizeRelV relativeFrom="page">
+              <wp14:pctHeight>0</wp14:pctHeight>
+            </wp14:sizeRelV>
+          </wp:anchor>
+        </w:drawing>
+      </w:r>
+      <w:r>
+        <w:drawing>
+          <wp:anchor distT="0" distB="0" distL="114300" distR="114300" simplePos="0" relativeHeight="251676672" behindDoc="0" locked="0" layoutInCell="1" allowOverlap="1" wp14:anchorId="0955B7BD" wp14:editId="0454AAED">
+            <wp:simplePos x="0" y="0"/>
+            <wp:positionH relativeFrom="column">
+              <wp:posOffset>-429944</wp:posOffset>
+            </wp:positionH>
+            <wp:positionV relativeFrom="paragraph">
+              <wp:posOffset>3211391</wp:posOffset>
+            </wp:positionV>
+            <wp:extent cx="3429000" cy="1288415"/>
+            <wp:effectExtent l="0" t="0" r="0" b="6985"/>
+            <wp:wrapTopAndBottom/>
+            <wp:docPr id="551010158" name="Picture 1"/>
+            <wp:cNvGraphicFramePr>
+              <a:graphicFrameLocks xmlns:a="http://schemas.openxmlformats.org/drawingml/2006/main" noChangeAspect="1"/>
+            </wp:cNvGraphicFramePr>
+            <a:graphic xmlns:a="http://schemas.openxmlformats.org/drawingml/2006/main">
+              <a:graphicData uri="http://schemas.openxmlformats.org/drawingml/2006/picture">
+                <pic:pic xmlns:pic="http://schemas.openxmlformats.org/drawingml/2006/picture">
+                  <pic:nvPicPr>
+                    <pic:cNvPr id="551010158" name=""/>
+                    <pic:cNvPicPr/>
+                  </pic:nvPicPr>
+                  <pic:blipFill>
+                    <a:blip r:embed="rId16" cstate="print">
+                      <a:extLst>
+                        <a:ext uri="{28A0092B-C50C-407E-A947-70E740481C1C}">
+                          <a14:useLocalDpi xmlns:a14="http://schemas.microsoft.com/office/drawing/2010/main" val="0"/>
+                        </a:ext>
+                      </a:extLst>
+                    </a:blip>
+                    <a:stretch>
+                      <a:fillRect/>
+                    </a:stretch>
+                  </pic:blipFill>
+                  <pic:spPr>
+                    <a:xfrm>
+                      <a:off x="0" y="0"/>
+                      <a:ext cx="3429000" cy="1288415"/>
+                    </a:xfrm>
+                    <a:prstGeom prst="rect">
+                      <a:avLst/>
+                    </a:prstGeom>
+                  </pic:spPr>
+                </pic:pic>
+              </a:graphicData>
+            </a:graphic>
+            <wp14:sizeRelH relativeFrom="page">
+              <wp14:pctWidth>0</wp14:pctWidth>
+            </wp14:sizeRelH>
+            <wp14:sizeRelV relativeFrom="page">
+              <wp14:pctHeight>0</wp14:pctHeight>
+            </wp14:sizeRelV>
+          </wp:anchor>
+        </w:drawing>
+      </w:r>
+      <w:r>
+        <w:drawing>
+          <wp:anchor distT="0" distB="0" distL="114300" distR="114300" simplePos="0" relativeHeight="251663360" behindDoc="0" locked="0" layoutInCell="1" allowOverlap="1" wp14:anchorId="47FDF6A8" wp14:editId="2C45943D">
+            <wp:simplePos x="0" y="0"/>
+            <wp:positionH relativeFrom="column">
+              <wp:posOffset>3209925</wp:posOffset>
+            </wp:positionH>
+            <wp:positionV relativeFrom="paragraph">
+              <wp:posOffset>1757680</wp:posOffset>
+            </wp:positionV>
+            <wp:extent cx="3592830" cy="1370965"/>
+            <wp:effectExtent l="0" t="0" r="7620" b="635"/>
+            <wp:wrapTopAndBottom/>
+            <wp:docPr id="665755705" name="Picture 1"/>
+            <wp:cNvGraphicFramePr>
+              <a:graphicFrameLocks xmlns:a="http://schemas.openxmlformats.org/drawingml/2006/main" noChangeAspect="1"/>
+            </wp:cNvGraphicFramePr>
+            <a:graphic xmlns:a="http://schemas.openxmlformats.org/drawingml/2006/main">
+              <a:graphicData uri="http://schemas.openxmlformats.org/drawingml/2006/picture">
+                <pic:pic xmlns:pic="http://schemas.openxmlformats.org/drawingml/2006/picture">
+                  <pic:nvPicPr>
+                    <pic:cNvPr id="665755705" name=""/>
+                    <pic:cNvPicPr/>
+                  </pic:nvPicPr>
+                  <pic:blipFill>
+                    <a:blip r:embed="rId17" cstate="print">
+                      <a:extLst>
+                        <a:ext uri="{28A0092B-C50C-407E-A947-70E740481C1C}">
+                          <a14:useLocalDpi xmlns:a14="http://schemas.microsoft.com/office/drawing/2010/main" val="0"/>
+                        </a:ext>
+                      </a:extLst>
+                    </a:blip>
+                    <a:stretch>
+                      <a:fillRect/>
+                    </a:stretch>
+                  </pic:blipFill>
+                  <pic:spPr>
+                    <a:xfrm>
+                      <a:off x="0" y="0"/>
+                      <a:ext cx="3592830" cy="1370965"/>
+                    </a:xfrm>
+                    <a:prstGeom prst="rect">
+                      <a:avLst/>
+                    </a:prstGeom>
+                  </pic:spPr>
+                </pic:pic>
+              </a:graphicData>
+            </a:graphic>
+            <wp14:sizeRelH relativeFrom="page">
+              <wp14:pctWidth>0</wp14:pctWidth>
+            </wp14:sizeRelH>
+            <wp14:sizeRelV relativeFrom="page">
+              <wp14:pctHeight>0</wp14:pctHeight>
+            </wp14:sizeRelV>
+          </wp:anchor>
+        </w:drawing>
+      </w:r>
+      <w:r>
+        <w:drawing>
+          <wp:anchor distT="0" distB="0" distL="114300" distR="114300" simplePos="0" relativeHeight="251653120" behindDoc="0" locked="0" layoutInCell="1" allowOverlap="1" wp14:anchorId="075B3667" wp14:editId="044027DA">
+            <wp:simplePos x="0" y="0"/>
+            <wp:positionH relativeFrom="column">
+              <wp:posOffset>-342020</wp:posOffset>
+            </wp:positionH>
+            <wp:positionV relativeFrom="paragraph">
+              <wp:posOffset>1793240</wp:posOffset>
+            </wp:positionV>
+            <wp:extent cx="3326765" cy="1254125"/>
+            <wp:effectExtent l="0" t="0" r="6985" b="3175"/>
+            <wp:wrapTopAndBottom/>
+            <wp:docPr id="622623416" name="Picture 1"/>
+            <wp:cNvGraphicFramePr>
+              <a:graphicFrameLocks xmlns:a="http://schemas.openxmlformats.org/drawingml/2006/main" noChangeAspect="1"/>
+            </wp:cNvGraphicFramePr>
+            <a:graphic xmlns:a="http://schemas.openxmlformats.org/drawingml/2006/main">
+              <a:graphicData uri="http://schemas.openxmlformats.org/drawingml/2006/picture">
+                <pic:pic xmlns:pic="http://schemas.openxmlformats.org/drawingml/2006/picture">
+                  <pic:nvPicPr>
+                    <pic:cNvPr id="622623416" name=""/>
+                    <pic:cNvPicPr/>
+                  </pic:nvPicPr>
+                  <pic:blipFill>
+                    <a:blip r:embed="rId18" cstate="print">
+                      <a:extLst>
+                        <a:ext uri="{28A0092B-C50C-407E-A947-70E740481C1C}">
+                          <a14:useLocalDpi xmlns:a14="http://schemas.microsoft.com/office/drawing/2010/main" val="0"/>
+                        </a:ext>
+                      </a:extLst>
+                    </a:blip>
+                    <a:stretch>
+                      <a:fillRect/>
+                    </a:stretch>
+                  </pic:blipFill>
+                  <pic:spPr>
+                    <a:xfrm>
+                      <a:off x="0" y="0"/>
+                      <a:ext cx="3326765" cy="1254125"/>
+                    </a:xfrm>
+                    <a:prstGeom prst="rect">
+                      <a:avLst/>
+                    </a:prstGeom>
+                  </pic:spPr>
+                </pic:pic>
+              </a:graphicData>
+            </a:graphic>
+            <wp14:sizeRelH relativeFrom="page">
+              <wp14:pctWidth>0</wp14:pctWidth>
+            </wp14:sizeRelH>
+            <wp14:sizeRelV relativeFrom="page">
+              <wp14:pctHeight>0</wp14:pctHeight>
+            </wp14:sizeRelV>
+          </wp:anchor>
+        </w:drawing>
+      </w:r>
+      <w:r>
+        <w:drawing>
+          <wp:anchor distT="0" distB="0" distL="114300" distR="114300" simplePos="0" relativeHeight="251640832" behindDoc="0" locked="0" layoutInCell="1" allowOverlap="1" wp14:anchorId="7D76ABC4" wp14:editId="0528AB4C">
+            <wp:simplePos x="0" y="0"/>
+            <wp:positionH relativeFrom="column">
+              <wp:posOffset>3243580</wp:posOffset>
+            </wp:positionH>
+            <wp:positionV relativeFrom="paragraph">
+              <wp:posOffset>332105</wp:posOffset>
+            </wp:positionV>
+            <wp:extent cx="3568700" cy="1327785"/>
+            <wp:effectExtent l="0" t="0" r="0" b="5715"/>
+            <wp:wrapTopAndBottom/>
+            <wp:docPr id="1134223143" name="Picture 1"/>
+            <wp:cNvGraphicFramePr>
+              <a:graphicFrameLocks xmlns:a="http://schemas.openxmlformats.org/drawingml/2006/main" noChangeAspect="1"/>
+            </wp:cNvGraphicFramePr>
+            <a:graphic xmlns:a="http://schemas.openxmlformats.org/drawingml/2006/main">
+              <a:graphicData uri="http://schemas.openxmlformats.org/drawingml/2006/picture">
+                <pic:pic xmlns:pic="http://schemas.openxmlformats.org/drawingml/2006/picture">
+                  <pic:nvPicPr>
+                    <pic:cNvPr id="1134223143" name=""/>
+                    <pic:cNvPicPr/>
+                  </pic:nvPicPr>
+                  <pic:blipFill>
+                    <a:blip r:embed="rId19" cstate="print">
+                      <a:extLst>
+                        <a:ext uri="{28A0092B-C50C-407E-A947-70E740481C1C}">
+                          <a14:useLocalDpi xmlns:a14="http://schemas.microsoft.com/office/drawing/2010/main" val="0"/>
+                        </a:ext>
+                      </a:extLst>
+                    </a:blip>
+                    <a:stretch>
+                      <a:fillRect/>
+                    </a:stretch>
+                  </pic:blipFill>
+                  <pic:spPr>
+                    <a:xfrm>
+                      <a:off x="0" y="0"/>
+                      <a:ext cx="3568700" cy="1327785"/>
+                    </a:xfrm>
+                    <a:prstGeom prst="rect">
+                      <a:avLst/>
+                    </a:prstGeom>
+                  </pic:spPr>
+                </pic:pic>
+              </a:graphicData>
+            </a:graphic>
+            <wp14:sizeRelH relativeFrom="page">
+              <wp14:pctWidth>0</wp14:pctWidth>
+            </wp14:sizeRelH>
+            <wp14:sizeRelV relativeFrom="page">
+              <wp14:pctHeight>0</wp14:pctHeight>
+            </wp14:sizeRelV>
+          </wp:anchor>
+        </w:drawing>
+      </w:r>
+      <w:r>
+        <w:drawing>
+          <wp:anchor distT="0" distB="0" distL="114300" distR="114300" simplePos="0" relativeHeight="251624448" behindDoc="0" locked="0" layoutInCell="1" allowOverlap="1" wp14:anchorId="4E953782" wp14:editId="231F5C67">
+            <wp:simplePos x="0" y="0"/>
+            <wp:positionH relativeFrom="column">
+              <wp:posOffset>-307340</wp:posOffset>
+            </wp:positionH>
+            <wp:positionV relativeFrom="paragraph">
+              <wp:posOffset>347345</wp:posOffset>
+            </wp:positionV>
+            <wp:extent cx="3305810" cy="1264920"/>
+            <wp:effectExtent l="0" t="0" r="8890" b="0"/>
+            <wp:wrapTopAndBottom/>
+            <wp:docPr id="1233683370" name="Picture 1"/>
+            <wp:cNvGraphicFramePr>
+              <a:graphicFrameLocks xmlns:a="http://schemas.openxmlformats.org/drawingml/2006/main" noChangeAspect="1"/>
+            </wp:cNvGraphicFramePr>
+            <a:graphic xmlns:a="http://schemas.openxmlformats.org/drawingml/2006/main">
+              <a:graphicData uri="http://schemas.openxmlformats.org/drawingml/2006/picture">
+                <pic:pic xmlns:pic="http://schemas.openxmlformats.org/drawingml/2006/picture">
+                  <pic:nvPicPr>
+                    <pic:cNvPr id="1233683370" name=""/>
+                    <pic:cNvPicPr/>
+                  </pic:nvPicPr>
+                  <pic:blipFill>
+                    <a:blip r:embed="rId20" cstate="print">
+                      <a:extLst>
+                        <a:ext uri="{28A0092B-C50C-407E-A947-70E740481C1C}">
+                          <a14:useLocalDpi xmlns:a14="http://schemas.microsoft.com/office/drawing/2010/main" val="0"/>
+                        </a:ext>
+                      </a:extLst>
+                    </a:blip>
+                    <a:stretch>
+                      <a:fillRect/>
+                    </a:stretch>
+                  </pic:blipFill>
+                  <pic:spPr>
+                    <a:xfrm>
+                      <a:off x="0" y="0"/>
+                      <a:ext cx="3305810" cy="1264920"/>
+                    </a:xfrm>
+                    <a:prstGeom prst="rect">
+                      <a:avLst/>
+                    </a:prstGeom>
+                  </pic:spPr>
+                </pic:pic>
+              </a:graphicData>
+            </a:graphic>
+            <wp14:sizeRelH relativeFrom="page">
+              <wp14:pctWidth>0</wp14:pctWidth>
+            </wp14:sizeRelH>
+            <wp14:sizeRelV relativeFrom="page">
+              <wp14:pctHeight>0</wp14:pctHeight>
+            </wp14:sizeRelV>
+          </wp:anchor>
+        </w:drawing>
+      </w:r>
+      <w:r>
         <w:rPr>
           <w:rFonts w:ascii="Times New Roman" w:hAnsi="Times New Roman" w:cs="Times New Roman"/>
           <w:b/>
           <w:bCs/>
           <w:u w:val="single"/>
         </w:rPr>
-      </w:pPr>
-    </w:p>
-    <w:p>
-      <w:pPr>
-        <w:pStyle w:val="BodyText"/>
-        <w:spacing w:before="18"/>
+        <w:t xml:space="preserve">Step – </w:t>
+      </w:r>
+      <w:proofErr w:type="gramStart"/>
+      <w:r>
         <w:rPr>
           <w:rFonts w:ascii="Times New Roman" w:hAnsi="Times New Roman" w:cs="Times New Roman"/>
           <w:b/>
           <w:bCs/>
           <w:u w:val="single"/>
         </w:rPr>
-      </w:pPr>
-    </w:p>
-    <w:p>
-      <w:pPr>
-        <w:pStyle w:val="BodyText"/>
-        <w:spacing w:before="18"/>
-        <w:rPr>
-          <w:rFonts w:ascii="Times New Roman" w:hAnsi="Times New Roman" w:cs="Times New Roman"/>
-        </w:rPr>
-      </w:pPr>
+        <w:t>6</w:t>
+      </w:r>
       <w:r>
         <w:rPr>
           <w:rFonts w:ascii="Times New Roman" w:hAnsi="Times New Roman" w:cs="Times New Roman"/>
@@ -1165,28 +1442,105 @@
           <w:bCs/>
           <w:u w:val="single"/>
         </w:rPr>
-        <w:t xml:space="preserve">Step – </w:t>
-      </w:r>
-      <w:proofErr w:type="gramStart"/>
-      <w:r>
+        <w:t>:-</w:t>
+      </w:r>
+      <w:proofErr w:type="gramEnd"/>
+      <w:r>
+        <w:rPr>
+          <w:rFonts w:ascii="Times New Roman" w:hAnsi="Times New Roman" w:cs="Times New Roman"/>
+          <w:b/>
+          <w:bCs/>
+        </w:rPr>
+        <w:t xml:space="preserve"> </w:t>
+      </w:r>
+      <w:r>
+        <w:rPr>
+          <w:rFonts w:ascii="Times New Roman" w:hAnsi="Times New Roman" w:cs="Times New Roman"/>
+        </w:rPr>
+        <w:t xml:space="preserve"> </w:t>
+      </w:r>
+      <w:r>
+        <w:rPr>
+          <w:rFonts w:ascii="Times New Roman" w:hAnsi="Times New Roman" w:cs="Times New Roman"/>
+        </w:rPr>
+        <w:t xml:space="preserve">Now </w:t>
+      </w:r>
+      <w:r>
+        <w:rPr>
+          <w:rFonts w:ascii="Times New Roman" w:hAnsi="Times New Roman" w:cs="Times New Roman"/>
+        </w:rPr>
+        <w:t xml:space="preserve">assign the IP address </w:t>
+      </w:r>
+      <w:r>
+        <w:rPr>
+          <w:rFonts w:ascii="Times New Roman" w:hAnsi="Times New Roman" w:cs="Times New Roman"/>
+        </w:rPr>
+        <w:t xml:space="preserve">And Subnet mask </w:t>
+      </w:r>
+      <w:r>
+        <w:rPr>
+          <w:rFonts w:ascii="Times New Roman" w:hAnsi="Times New Roman" w:cs="Times New Roman"/>
+        </w:rPr>
+        <w:t xml:space="preserve">and Gateway </w:t>
+      </w:r>
+      <w:r>
+        <w:rPr>
+          <w:rFonts w:ascii="Times New Roman" w:hAnsi="Times New Roman" w:cs="Times New Roman"/>
+        </w:rPr>
+        <w:t xml:space="preserve">to </w:t>
+      </w:r>
+      <w:r>
+        <w:rPr>
+          <w:rFonts w:ascii="Times New Roman" w:hAnsi="Times New Roman" w:cs="Times New Roman"/>
+        </w:rPr>
+        <w:t xml:space="preserve">all </w:t>
+      </w:r>
+      <w:r>
+        <w:rPr>
+          <w:rFonts w:ascii="Times New Roman" w:hAnsi="Times New Roman" w:cs="Times New Roman"/>
+        </w:rPr>
+        <w:t>PC’s.</w:t>
+      </w:r>
+    </w:p>
+    <w:p>
+      <w:pPr>
+        <w:tabs>
+          <w:tab w:val="left" w:pos="2660"/>
+        </w:tabs>
+      </w:pPr>
+    </w:p>
+    <w:p>
+      <w:pPr>
+        <w:pStyle w:val="BodyText"/>
+        <w:spacing w:before="18"/>
         <w:rPr>
           <w:rFonts w:ascii="Times New Roman" w:hAnsi="Times New Roman" w:cs="Times New Roman"/>
           <w:b/>
           <w:bCs/>
           <w:u w:val="single"/>
         </w:rPr>
-        <w:t>7</w:t>
-      </w:r>
-      <w:r>
+      </w:pPr>
+    </w:p>
+    <w:p>
+      <w:pPr>
+        <w:pStyle w:val="BodyText"/>
+        <w:spacing w:before="18"/>
         <w:rPr>
           <w:rFonts w:ascii="Times New Roman" w:hAnsi="Times New Roman" w:cs="Times New Roman"/>
           <w:b/>
           <w:bCs/>
           <w:u w:val="single"/>
         </w:rPr>
-        <w:t xml:space="preserve"> :</w:t>
-      </w:r>
-      <w:proofErr w:type="gramEnd"/>
+      </w:pPr>
+    </w:p>
+    <w:p>
+      <w:pPr>
+        <w:pStyle w:val="BodyText"/>
+        <w:spacing w:before="18"/>
+        <w:rPr>
+          <w:rFonts w:ascii="Times New Roman" w:hAnsi="Times New Roman" w:cs="Times New Roman"/>
+        </w:rPr>
+      </w:pPr>
       <w:r>
         <w:rPr>
           <w:rFonts w:ascii="Times New Roman" w:hAnsi="Times New Roman" w:cs="Times New Roman"/>
@@ -1194,163 +1548,9 @@
           <w:bCs/>
           <w:u w:val="single"/>
         </w:rPr>
-        <w:t>-</w:t>
-      </w:r>
-      <w:r>
-        <w:rPr>
-          <w:rFonts w:ascii="Times New Roman" w:hAnsi="Times New Roman" w:cs="Times New Roman"/>
-          <w:b/>
-          <w:bCs/>
-        </w:rPr>
-        <w:t xml:space="preserve"> </w:t>
-      </w:r>
-      <w:r>
-        <w:rPr>
-          <w:rFonts w:ascii="Times New Roman" w:hAnsi="Times New Roman" w:cs="Times New Roman"/>
-        </w:rPr>
-        <w:t xml:space="preserve"> </w:t>
-      </w:r>
-      <w:r>
-        <w:rPr>
-          <w:rFonts w:ascii="Times New Roman" w:hAnsi="Times New Roman" w:cs="Times New Roman"/>
-        </w:rPr>
-        <w:t>Assign IP Address to Routers</w:t>
-      </w:r>
-    </w:p>
-    <w:p>
-      <w:pPr>
-        <w:pStyle w:val="BodyText"/>
-        <w:spacing w:before="18"/>
-        <w:rPr>
-          <w:rFonts w:ascii="Times New Roman" w:hAnsi="Times New Roman" w:cs="Times New Roman"/>
-        </w:rPr>
-      </w:pPr>
-    </w:p>
-    <w:p>
-      <w:pPr>
-        <w:pStyle w:val="BodyText"/>
-        <w:spacing w:before="18"/>
-        <w:rPr>
-          <w:rFonts w:ascii="Times New Roman" w:hAnsi="Times New Roman" w:cs="Times New Roman"/>
-        </w:rPr>
-      </w:pPr>
-    </w:p>
-    <w:p>
-      <w:pPr>
-        <w:pStyle w:val="BodyText"/>
-        <w:spacing w:before="18"/>
-        <w:rPr>
-          <w:rFonts w:ascii="Times New Roman" w:hAnsi="Times New Roman" w:cs="Times New Roman"/>
-        </w:rPr>
-      </w:pPr>
-    </w:p>
-    <w:p>
-      <w:pPr>
-        <w:pStyle w:val="BodyText"/>
-        <w:spacing w:before="18"/>
-        <w:rPr>
-          <w:rFonts w:ascii="Times New Roman" w:hAnsi="Times New Roman" w:cs="Times New Roman"/>
-        </w:rPr>
-      </w:pPr>
-    </w:p>
-    <w:p>
-      <w:pPr>
-        <w:pStyle w:val="BodyText"/>
-        <w:spacing w:before="18"/>
-        <w:rPr>
-          <w:rFonts w:ascii="Times New Roman" w:hAnsi="Times New Roman" w:cs="Times New Roman"/>
-        </w:rPr>
-      </w:pPr>
-    </w:p>
-    <w:p>
-      <w:pPr>
-        <w:pStyle w:val="BodyText"/>
-        <w:spacing w:before="18"/>
-        <w:rPr>
-          <w:rFonts w:ascii="Times New Roman" w:hAnsi="Times New Roman" w:cs="Times New Roman"/>
-        </w:rPr>
-      </w:pPr>
-    </w:p>
-    <w:p>
-      <w:pPr>
-        <w:pStyle w:val="BodyText"/>
-        <w:spacing w:before="18"/>
-        <w:rPr>
-          <w:rFonts w:ascii="Times New Roman" w:hAnsi="Times New Roman" w:cs="Times New Roman"/>
-        </w:rPr>
-      </w:pPr>
-    </w:p>
-    <w:p>
-      <w:pPr>
-        <w:pStyle w:val="BodyText"/>
-        <w:spacing w:before="18"/>
-        <w:rPr>
-          <w:rFonts w:ascii="Times New Roman" w:hAnsi="Times New Roman" w:cs="Times New Roman"/>
-        </w:rPr>
-      </w:pPr>
-    </w:p>
-    <w:p>
-      <w:pPr>
-        <w:pStyle w:val="BodyText"/>
-        <w:spacing w:before="18"/>
-        <w:rPr>
-          <w:rFonts w:ascii="Times New Roman" w:hAnsi="Times New Roman" w:cs="Times New Roman"/>
-        </w:rPr>
-      </w:pPr>
-    </w:p>
-    <w:p>
-      <w:pPr>
-        <w:pStyle w:val="BodyText"/>
-        <w:spacing w:before="18"/>
-        <w:rPr>
-          <w:rFonts w:ascii="Times New Roman" w:hAnsi="Times New Roman" w:cs="Times New Roman"/>
-        </w:rPr>
-      </w:pPr>
-    </w:p>
-    <w:p>
-      <w:pPr>
-        <w:pStyle w:val="BodyText"/>
-        <w:spacing w:before="18"/>
-        <w:rPr>
-          <w:rFonts w:ascii="Times New Roman" w:hAnsi="Times New Roman" w:cs="Times New Roman"/>
-        </w:rPr>
-      </w:pPr>
-    </w:p>
-    <w:p>
-      <w:pPr>
-        <w:pStyle w:val="BodyText"/>
-        <w:spacing w:before="18"/>
-        <w:rPr>
-          <w:rFonts w:ascii="Times New Roman" w:hAnsi="Times New Roman" w:cs="Times New Roman"/>
-        </w:rPr>
-      </w:pPr>
-    </w:p>
-    <w:p>
-      <w:pPr>
-        <w:pStyle w:val="BodyText"/>
-        <w:spacing w:before="18"/>
-        <w:rPr>
-          <w:rFonts w:ascii="Times New Roman" w:hAnsi="Times New Roman" w:cs="Times New Roman"/>
-        </w:rPr>
-      </w:pPr>
-    </w:p>
-    <w:p>
-      <w:pPr>
-        <w:rPr>
-          <w:rFonts w:ascii="Times New Roman" w:hAnsi="Times New Roman" w:cs="Times New Roman"/>
-          <w:sz w:val="24"/>
-          <w:szCs w:val="24"/>
-        </w:rPr>
-      </w:pPr>
-    </w:p>
-    <w:p>
-      <w:pPr>
-        <w:pStyle w:val="BodyText"/>
-        <w:spacing w:before="18"/>
-        <w:rPr>
-          <w:rFonts w:ascii="Times New Roman" w:hAnsi="Times New Roman" w:cs="Times New Roman"/>
-        </w:rPr>
-      </w:pPr>
+        <w:t xml:space="preserve">Step – </w:t>
+      </w:r>
+      <w:proofErr w:type="gramStart"/>
       <w:r>
         <w:rPr>
           <w:rFonts w:ascii="Times New Roman" w:hAnsi="Times New Roman" w:cs="Times New Roman"/>
@@ -1358,9 +1558,8 @@
           <w:bCs/>
           <w:u w:val="single"/>
         </w:rPr>
-        <w:t xml:space="preserve">Step – </w:t>
-      </w:r>
-      <w:proofErr w:type="gramStart"/>
+        <w:t>7</w:t>
+      </w:r>
       <w:r>
         <w:rPr>
           <w:rFonts w:ascii="Times New Roman" w:hAnsi="Times New Roman" w:cs="Times New Roman"/>
@@ -1368,8 +1567,9 @@
           <w:bCs/>
           <w:u w:val="single"/>
         </w:rPr>
-        <w:t>9</w:t>
-      </w:r>
+        <w:t xml:space="preserve"> :</w:t>
+      </w:r>
+      <w:proofErr w:type="gramEnd"/>
       <w:r>
         <w:rPr>
           <w:rFonts w:ascii="Times New Roman" w:hAnsi="Times New Roman" w:cs="Times New Roman"/>
@@ -1377,9 +1577,385 @@
           <w:bCs/>
           <w:u w:val="single"/>
         </w:rPr>
-        <w:t xml:space="preserve"> :</w:t>
+        <w:t>-</w:t>
+      </w:r>
+      <w:r>
+        <w:rPr>
+          <w:rFonts w:ascii="Times New Roman" w:hAnsi="Times New Roman" w:cs="Times New Roman"/>
+          <w:b/>
+          <w:bCs/>
+        </w:rPr>
+        <w:t xml:space="preserve"> </w:t>
+      </w:r>
+      <w:r>
+        <w:rPr>
+          <w:rFonts w:ascii="Times New Roman" w:hAnsi="Times New Roman" w:cs="Times New Roman"/>
+        </w:rPr>
+        <w:t xml:space="preserve"> </w:t>
+      </w:r>
+      <w:r>
+        <w:rPr>
+          <w:rFonts w:ascii="Times New Roman" w:hAnsi="Times New Roman" w:cs="Times New Roman"/>
+        </w:rPr>
+        <w:t>Assign IP Address to Routers</w:t>
+      </w:r>
+    </w:p>
+    <w:p>
+      <w:pPr>
+        <w:pStyle w:val="BodyText"/>
+        <w:spacing w:before="18"/>
+        <w:rPr>
+          <w:rFonts w:ascii="Times New Roman" w:hAnsi="Times New Roman" w:cs="Times New Roman"/>
+        </w:rPr>
+      </w:pPr>
+    </w:p>
+    <w:p>
+      <w:pPr>
+        <w:pStyle w:val="BodyText"/>
+        <w:spacing w:before="18"/>
+        <w:rPr>
+          <w:rFonts w:ascii="Times New Roman" w:hAnsi="Times New Roman" w:cs="Times New Roman"/>
+        </w:rPr>
+      </w:pPr>
+      <w:r>
+        <w:rPr>
+          <w:rFonts w:ascii="Times New Roman" w:hAnsi="Times New Roman" w:cs="Times New Roman"/>
+        </w:rPr>
+        <w:drawing>
+          <wp:anchor distT="0" distB="0" distL="114300" distR="114300" simplePos="0" relativeHeight="251704320" behindDoc="0" locked="0" layoutInCell="1" allowOverlap="1" wp14:anchorId="07402DB8" wp14:editId="6A2E5F1A">
+            <wp:simplePos x="0" y="0"/>
+            <wp:positionH relativeFrom="column">
+              <wp:posOffset>1905</wp:posOffset>
+            </wp:positionH>
+            <wp:positionV relativeFrom="paragraph">
+              <wp:posOffset>233680</wp:posOffset>
+            </wp:positionV>
+            <wp:extent cx="4204335" cy="2537460"/>
+            <wp:effectExtent l="0" t="0" r="5715" b="0"/>
+            <wp:wrapTopAndBottom/>
+            <wp:docPr id="1177122399" name="Picture 1"/>
+            <wp:cNvGraphicFramePr>
+              <a:graphicFrameLocks xmlns:a="http://schemas.openxmlformats.org/drawingml/2006/main" noChangeAspect="1"/>
+            </wp:cNvGraphicFramePr>
+            <a:graphic xmlns:a="http://schemas.openxmlformats.org/drawingml/2006/main">
+              <a:graphicData uri="http://schemas.openxmlformats.org/drawingml/2006/picture">
+                <pic:pic xmlns:pic="http://schemas.openxmlformats.org/drawingml/2006/picture">
+                  <pic:nvPicPr>
+                    <pic:cNvPr id="1177122399" name=""/>
+                    <pic:cNvPicPr/>
+                  </pic:nvPicPr>
+                  <pic:blipFill>
+                    <a:blip r:embed="rId21" cstate="print">
+                      <a:extLst>
+                        <a:ext uri="{28A0092B-C50C-407E-A947-70E740481C1C}">
+                          <a14:useLocalDpi xmlns:a14="http://schemas.microsoft.com/office/drawing/2010/main" val="0"/>
+                        </a:ext>
+                      </a:extLst>
+                    </a:blip>
+                    <a:stretch>
+                      <a:fillRect/>
+                    </a:stretch>
+                  </pic:blipFill>
+                  <pic:spPr>
+                    <a:xfrm>
+                      <a:off x="0" y="0"/>
+                      <a:ext cx="4204335" cy="2537460"/>
+                    </a:xfrm>
+                    <a:prstGeom prst="rect">
+                      <a:avLst/>
+                    </a:prstGeom>
+                  </pic:spPr>
+                </pic:pic>
+              </a:graphicData>
+            </a:graphic>
+            <wp14:sizeRelH relativeFrom="page">
+              <wp14:pctWidth>0</wp14:pctWidth>
+            </wp14:sizeRelH>
+            <wp14:sizeRelV relativeFrom="page">
+              <wp14:pctHeight>0</wp14:pctHeight>
+            </wp14:sizeRelV>
+          </wp:anchor>
+        </w:drawing>
+      </w:r>
+      <w:r>
+        <w:rPr>
+          <w:rFonts w:ascii="Times New Roman" w:hAnsi="Times New Roman" w:cs="Times New Roman"/>
+        </w:rPr>
+        <w:t xml:space="preserve">Router – </w:t>
+      </w:r>
+      <w:proofErr w:type="gramStart"/>
+      <w:r>
+        <w:rPr>
+          <w:rFonts w:ascii="Times New Roman" w:hAnsi="Times New Roman" w:cs="Times New Roman"/>
+        </w:rPr>
+        <w:t>0 :</w:t>
       </w:r>
       <w:proofErr w:type="gramEnd"/>
+      <w:r>
+        <w:rPr>
+          <w:rFonts w:ascii="Times New Roman" w:hAnsi="Times New Roman" w:cs="Times New Roman"/>
+        </w:rPr>
+        <w:t xml:space="preserve">- </w:t>
+      </w:r>
+    </w:p>
+    <w:p>
+      <w:pPr>
+        <w:pStyle w:val="BodyText"/>
+        <w:spacing w:before="18"/>
+        <w:rPr>
+          <w:rFonts w:ascii="Times New Roman" w:hAnsi="Times New Roman" w:cs="Times New Roman"/>
+        </w:rPr>
+      </w:pPr>
+    </w:p>
+    <w:p>
+      <w:pPr>
+        <w:pStyle w:val="BodyText"/>
+        <w:spacing w:before="18"/>
+        <w:rPr>
+          <w:rFonts w:ascii="Times New Roman" w:hAnsi="Times New Roman" w:cs="Times New Roman"/>
+        </w:rPr>
+      </w:pPr>
+      <w:r>
+        <w:rPr>
+          <w:rFonts w:ascii="Times New Roman" w:hAnsi="Times New Roman" w:cs="Times New Roman"/>
+        </w:rPr>
+        <w:t xml:space="preserve">Router – </w:t>
+      </w:r>
+      <w:proofErr w:type="gramStart"/>
+      <w:r>
+        <w:rPr>
+          <w:rFonts w:ascii="Times New Roman" w:hAnsi="Times New Roman" w:cs="Times New Roman"/>
+        </w:rPr>
+        <w:t>1 :</w:t>
+      </w:r>
+      <w:proofErr w:type="gramEnd"/>
+      <w:r>
+        <w:rPr>
+          <w:rFonts w:ascii="Times New Roman" w:hAnsi="Times New Roman" w:cs="Times New Roman"/>
+        </w:rPr>
+        <w:t xml:space="preserve">- </w:t>
+      </w:r>
+    </w:p>
+    <w:p>
+      <w:pPr>
+        <w:pStyle w:val="BodyText"/>
+        <w:spacing w:before="18"/>
+        <w:rPr>
+          <w:rFonts w:ascii="Times New Roman" w:hAnsi="Times New Roman" w:cs="Times New Roman"/>
+        </w:rPr>
+      </w:pPr>
+    </w:p>
+    <w:p>
+      <w:pPr>
+        <w:pStyle w:val="BodyText"/>
+        <w:spacing w:before="18"/>
+        <w:rPr>
+          <w:rFonts w:ascii="Times New Roman" w:hAnsi="Times New Roman" w:cs="Times New Roman"/>
+        </w:rPr>
+      </w:pPr>
+      <w:r>
+        <w:rPr>
+          <w:rFonts w:ascii="Times New Roman" w:hAnsi="Times New Roman" w:cs="Times New Roman"/>
+        </w:rPr>
+        <w:drawing>
+          <wp:anchor distT="0" distB="0" distL="114300" distR="114300" simplePos="0" relativeHeight="251714560" behindDoc="0" locked="0" layoutInCell="1" allowOverlap="1" wp14:anchorId="571C3F97" wp14:editId="0D394C3C">
+            <wp:simplePos x="0" y="0"/>
+            <wp:positionH relativeFrom="column">
+              <wp:posOffset>0</wp:posOffset>
+            </wp:positionH>
+            <wp:positionV relativeFrom="paragraph">
+              <wp:posOffset>186690</wp:posOffset>
+            </wp:positionV>
+            <wp:extent cx="3930073" cy="3565249"/>
+            <wp:effectExtent l="0" t="0" r="0" b="0"/>
+            <wp:wrapTopAndBottom/>
+            <wp:docPr id="723617401" name="Picture 1"/>
+            <wp:cNvGraphicFramePr>
+              <a:graphicFrameLocks xmlns:a="http://schemas.openxmlformats.org/drawingml/2006/main" noChangeAspect="1"/>
+            </wp:cNvGraphicFramePr>
+            <a:graphic xmlns:a="http://schemas.openxmlformats.org/drawingml/2006/main">
+              <a:graphicData uri="http://schemas.openxmlformats.org/drawingml/2006/picture">
+                <pic:pic xmlns:pic="http://schemas.openxmlformats.org/drawingml/2006/picture">
+                  <pic:nvPicPr>
+                    <pic:cNvPr id="723617401" name=""/>
+                    <pic:cNvPicPr/>
+                  </pic:nvPicPr>
+                  <pic:blipFill>
+                    <a:blip r:embed="rId22" cstate="print">
+                      <a:extLst>
+                        <a:ext uri="{28A0092B-C50C-407E-A947-70E740481C1C}">
+                          <a14:useLocalDpi xmlns:a14="http://schemas.microsoft.com/office/drawing/2010/main" val="0"/>
+                        </a:ext>
+                      </a:extLst>
+                    </a:blip>
+                    <a:stretch>
+                      <a:fillRect/>
+                    </a:stretch>
+                  </pic:blipFill>
+                  <pic:spPr>
+                    <a:xfrm>
+                      <a:off x="0" y="0"/>
+                      <a:ext cx="3930073" cy="3565249"/>
+                    </a:xfrm>
+                    <a:prstGeom prst="rect">
+                      <a:avLst/>
+                    </a:prstGeom>
+                  </pic:spPr>
+                </pic:pic>
+              </a:graphicData>
+            </a:graphic>
+            <wp14:sizeRelH relativeFrom="page">
+              <wp14:pctWidth>0</wp14:pctWidth>
+            </wp14:sizeRelH>
+            <wp14:sizeRelV relativeFrom="page">
+              <wp14:pctHeight>0</wp14:pctHeight>
+            </wp14:sizeRelV>
+          </wp:anchor>
+        </w:drawing>
+      </w:r>
+    </w:p>
+    <w:p>
+      <w:pPr>
+        <w:pStyle w:val="BodyText"/>
+        <w:spacing w:before="18"/>
+        <w:rPr>
+          <w:rFonts w:ascii="Times New Roman" w:hAnsi="Times New Roman" w:cs="Times New Roman"/>
+        </w:rPr>
+      </w:pPr>
+    </w:p>
+    <w:p>
+      <w:pPr>
+        <w:pStyle w:val="BodyText"/>
+        <w:spacing w:before="18"/>
+        <w:rPr>
+          <w:rFonts w:ascii="Times New Roman" w:hAnsi="Times New Roman" w:cs="Times New Roman"/>
+        </w:rPr>
+      </w:pPr>
+    </w:p>
+    <w:p>
+      <w:pPr>
+        <w:pStyle w:val="BodyText"/>
+        <w:spacing w:before="18"/>
+        <w:rPr>
+          <w:rFonts w:ascii="Times New Roman" w:hAnsi="Times New Roman" w:cs="Times New Roman"/>
+        </w:rPr>
+      </w:pPr>
+    </w:p>
+    <w:p>
+      <w:pPr>
+        <w:pStyle w:val="BodyText"/>
+        <w:spacing w:before="18"/>
+        <w:rPr>
+          <w:rFonts w:ascii="Times New Roman" w:hAnsi="Times New Roman" w:cs="Times New Roman"/>
+        </w:rPr>
+      </w:pPr>
+      <w:r>
+        <w:rPr>
+          <w:rFonts w:ascii="Times New Roman" w:hAnsi="Times New Roman" w:cs="Times New Roman"/>
+        </w:rPr>
+        <w:t xml:space="preserve">Router – </w:t>
+      </w:r>
+      <w:proofErr w:type="gramStart"/>
+      <w:r>
+        <w:rPr>
+          <w:rFonts w:ascii="Times New Roman" w:hAnsi="Times New Roman" w:cs="Times New Roman"/>
+        </w:rPr>
+        <w:t>2 :</w:t>
+      </w:r>
+      <w:proofErr w:type="gramEnd"/>
+      <w:r>
+        <w:rPr>
+          <w:rFonts w:ascii="Times New Roman" w:hAnsi="Times New Roman" w:cs="Times New Roman"/>
+        </w:rPr>
+        <w:t xml:space="preserve">- </w:t>
+      </w:r>
+    </w:p>
+    <w:p>
+      <w:pPr>
+        <w:pStyle w:val="BodyText"/>
+        <w:spacing w:before="18"/>
+        <w:rPr>
+          <w:rFonts w:ascii="Times New Roman" w:hAnsi="Times New Roman" w:cs="Times New Roman"/>
+        </w:rPr>
+      </w:pPr>
+      <w:r>
+        <w:rPr>
+          <w:rFonts w:ascii="Times New Roman" w:hAnsi="Times New Roman" w:cs="Times New Roman"/>
+        </w:rPr>
+        <w:drawing>
+          <wp:anchor distT="0" distB="0" distL="114300" distR="114300" simplePos="0" relativeHeight="251707392" behindDoc="0" locked="0" layoutInCell="1" allowOverlap="1" wp14:anchorId="67B06934" wp14:editId="31353C5C">
+            <wp:simplePos x="0" y="0"/>
+            <wp:positionH relativeFrom="column">
+              <wp:posOffset>1905</wp:posOffset>
+            </wp:positionH>
+            <wp:positionV relativeFrom="paragraph">
+              <wp:posOffset>198755</wp:posOffset>
+            </wp:positionV>
+            <wp:extent cx="4973320" cy="3888740"/>
+            <wp:effectExtent l="0" t="0" r="0" b="0"/>
+            <wp:wrapTopAndBottom/>
+            <wp:docPr id="92848736" name="Picture 1"/>
+            <wp:cNvGraphicFramePr>
+              <a:graphicFrameLocks xmlns:a="http://schemas.openxmlformats.org/drawingml/2006/main" noChangeAspect="1"/>
+            </wp:cNvGraphicFramePr>
+            <a:graphic xmlns:a="http://schemas.openxmlformats.org/drawingml/2006/main">
+              <a:graphicData uri="http://schemas.openxmlformats.org/drawingml/2006/picture">
+                <pic:pic xmlns:pic="http://schemas.openxmlformats.org/drawingml/2006/picture">
+                  <pic:nvPicPr>
+                    <pic:cNvPr id="92848736" name=""/>
+                    <pic:cNvPicPr/>
+                  </pic:nvPicPr>
+                  <pic:blipFill>
+                    <a:blip r:embed="rId23">
+                      <a:extLst>
+                        <a:ext uri="{28A0092B-C50C-407E-A947-70E740481C1C}">
+                          <a14:useLocalDpi xmlns:a14="http://schemas.microsoft.com/office/drawing/2010/main" val="0"/>
+                        </a:ext>
+                      </a:extLst>
+                    </a:blip>
+                    <a:stretch>
+                      <a:fillRect/>
+                    </a:stretch>
+                  </pic:blipFill>
+                  <pic:spPr>
+                    <a:xfrm>
+                      <a:off x="0" y="0"/>
+                      <a:ext cx="4973320" cy="3888740"/>
+                    </a:xfrm>
+                    <a:prstGeom prst="rect">
+                      <a:avLst/>
+                    </a:prstGeom>
+                  </pic:spPr>
+                </pic:pic>
+              </a:graphicData>
+            </a:graphic>
+            <wp14:sizeRelH relativeFrom="page">
+              <wp14:pctWidth>0</wp14:pctWidth>
+            </wp14:sizeRelH>
+            <wp14:sizeRelV relativeFrom="page">
+              <wp14:pctHeight>0</wp14:pctHeight>
+            </wp14:sizeRelV>
+          </wp:anchor>
+        </w:drawing>
+      </w:r>
+    </w:p>
+    <w:p>
+      <w:pPr>
+        <w:pStyle w:val="BodyText"/>
+        <w:spacing w:before="18"/>
+        <w:rPr>
+          <w:rFonts w:ascii="Times New Roman" w:hAnsi="Times New Roman" w:cs="Times New Roman"/>
+        </w:rPr>
+      </w:pPr>
+    </w:p>
+    <w:p>
+      <w:pPr>
+        <w:pStyle w:val="BodyText"/>
+        <w:spacing w:before="18"/>
+        <w:rPr>
+          <w:rFonts w:ascii="Times New Roman" w:hAnsi="Times New Roman" w:cs="Times New Roman"/>
+        </w:rPr>
+      </w:pPr>
       <w:r>
         <w:rPr>
           <w:rFonts w:ascii="Times New Roman" w:hAnsi="Times New Roman" w:cs="Times New Roman"/>
@@ -1387,13 +1963,42 @@
           <w:bCs/>
           <w:u w:val="single"/>
         </w:rPr>
-        <w:t>-</w:t>
-      </w:r>
+        <w:t xml:space="preserve">Step – </w:t>
+      </w:r>
+      <w:proofErr w:type="gramStart"/>
       <w:r>
         <w:rPr>
           <w:rFonts w:ascii="Times New Roman" w:hAnsi="Times New Roman" w:cs="Times New Roman"/>
           <w:b/>
           <w:bCs/>
+          <w:u w:val="single"/>
+        </w:rPr>
+        <w:t>8</w:t>
+      </w:r>
+      <w:r>
+        <w:rPr>
+          <w:rFonts w:ascii="Times New Roman" w:hAnsi="Times New Roman" w:cs="Times New Roman"/>
+          <w:b/>
+          <w:bCs/>
+          <w:u w:val="single"/>
+        </w:rPr>
+        <w:t xml:space="preserve"> :</w:t>
+      </w:r>
+      <w:proofErr w:type="gramEnd"/>
+      <w:r>
+        <w:rPr>
+          <w:rFonts w:ascii="Times New Roman" w:hAnsi="Times New Roman" w:cs="Times New Roman"/>
+          <w:b/>
+          <w:bCs/>
+          <w:u w:val="single"/>
+        </w:rPr>
+        <w:t>-</w:t>
+      </w:r>
+      <w:r>
+        <w:rPr>
+          <w:rFonts w:ascii="Times New Roman" w:hAnsi="Times New Roman" w:cs="Times New Roman"/>
+          <w:b/>
+          <w:bCs/>
         </w:rPr>
         <w:t xml:space="preserve"> </w:t>
       </w:r>
@@ -1401,13 +2006,561 @@
         <w:rPr>
           <w:rFonts w:ascii="Times New Roman" w:hAnsi="Times New Roman" w:cs="Times New Roman"/>
         </w:rPr>
+        <w:t xml:space="preserve"> now we wil</w:t>
+      </w:r>
+      <w:r>
+        <w:rPr>
+          <w:rFonts w:ascii="Times New Roman" w:hAnsi="Times New Roman" w:cs="Times New Roman"/>
+        </w:rPr>
+        <w:t>l configure router for RIP Protocol.</w:t>
+      </w:r>
+    </w:p>
+    <w:p>
+      <w:pPr>
+        <w:pStyle w:val="BodyText"/>
+        <w:spacing w:before="18"/>
+        <w:rPr>
+          <w:rFonts w:ascii="Times New Roman" w:hAnsi="Times New Roman" w:cs="Times New Roman"/>
+        </w:rPr>
+      </w:pPr>
+    </w:p>
+    <w:p>
+      <w:pPr>
+        <w:pStyle w:val="BodyText"/>
+        <w:spacing w:before="18"/>
+        <w:rPr>
+          <w:rFonts w:ascii="Times New Roman" w:hAnsi="Times New Roman" w:cs="Times New Roman"/>
+        </w:rPr>
+      </w:pPr>
+      <w:r>
+        <w:rPr>
+          <w:rFonts w:ascii="Times New Roman" w:hAnsi="Times New Roman" w:cs="Times New Roman"/>
+        </w:rPr>
+        <w:t xml:space="preserve">We need to implement routing protocol onto routers so that router can find destination </w:t>
+      </w:r>
+    </w:p>
+    <w:p>
+      <w:pPr>
+        <w:pStyle w:val="BodyText"/>
+        <w:spacing w:before="18"/>
+        <w:rPr>
+          <w:rFonts w:ascii="Times New Roman" w:hAnsi="Times New Roman" w:cs="Times New Roman"/>
+        </w:rPr>
+      </w:pPr>
+      <w:r>
+        <w:rPr>
+          <w:rFonts w:ascii="Times New Roman" w:hAnsi="Times New Roman" w:cs="Times New Roman"/>
+        </w:rPr>
+        <w:t xml:space="preserve">for another network, for that in dynamic routing protocol we have command “router rip” </w:t>
+      </w:r>
+    </w:p>
+    <w:p>
+      <w:pPr>
+        <w:pStyle w:val="BodyText"/>
+        <w:spacing w:before="18"/>
+        <w:rPr>
+          <w:rFonts w:ascii="Times New Roman" w:hAnsi="Times New Roman" w:cs="Times New Roman"/>
+        </w:rPr>
+      </w:pPr>
+      <w:r>
+        <w:rPr>
+          <w:rFonts w:ascii="Times New Roman" w:hAnsi="Times New Roman" w:cs="Times New Roman"/>
+        </w:rPr>
+        <w:t xml:space="preserve">using that we entered in router-rip configuration mode and then we have command </w:t>
+      </w:r>
+    </w:p>
+    <w:p>
+      <w:pPr>
+        <w:pStyle w:val="BodyText"/>
+        <w:spacing w:before="18"/>
+        <w:rPr>
+          <w:rFonts w:ascii="Times New Roman" w:hAnsi="Times New Roman" w:cs="Times New Roman"/>
+        </w:rPr>
+      </w:pPr>
+      <w:r>
+        <w:rPr>
+          <w:rFonts w:ascii="Times New Roman" w:hAnsi="Times New Roman" w:cs="Times New Roman"/>
+        </w:rPr>
+        <w:t>“network &lt;network address&gt;”.</w:t>
+      </w:r>
+    </w:p>
+    <w:p>
+      <w:pPr>
+        <w:pStyle w:val="BodyText"/>
+        <w:spacing w:before="18"/>
+        <w:rPr>
+          <w:rFonts w:ascii="Times New Roman" w:hAnsi="Times New Roman" w:cs="Times New Roman"/>
+        </w:rPr>
+      </w:pPr>
+    </w:p>
+    <w:p>
+      <w:pPr>
+        <w:pStyle w:val="BodyText"/>
+        <w:spacing w:before="18"/>
+        <w:rPr>
+          <w:rFonts w:ascii="Times New Roman" w:hAnsi="Times New Roman" w:cs="Times New Roman"/>
+        </w:rPr>
+      </w:pPr>
+      <w:r>
+        <w:rPr>
+          <w:rFonts w:ascii="Times New Roman" w:hAnsi="Times New Roman" w:cs="Times New Roman"/>
+        </w:rPr>
+        <w:drawing>
+          <wp:anchor distT="0" distB="0" distL="114300" distR="114300" simplePos="0" relativeHeight="251710464" behindDoc="0" locked="0" layoutInCell="1" allowOverlap="1" wp14:anchorId="0ABD8537" wp14:editId="1B1C9407">
+            <wp:simplePos x="0" y="0"/>
+            <wp:positionH relativeFrom="column">
+              <wp:posOffset>1905</wp:posOffset>
+            </wp:positionH>
+            <wp:positionV relativeFrom="paragraph">
+              <wp:posOffset>351386</wp:posOffset>
+            </wp:positionV>
+            <wp:extent cx="4973320" cy="1228090"/>
+            <wp:effectExtent l="0" t="0" r="0" b="0"/>
+            <wp:wrapTopAndBottom/>
+            <wp:docPr id="652345955" name="Picture 1"/>
+            <wp:cNvGraphicFramePr>
+              <a:graphicFrameLocks xmlns:a="http://schemas.openxmlformats.org/drawingml/2006/main" noChangeAspect="1"/>
+            </wp:cNvGraphicFramePr>
+            <a:graphic xmlns:a="http://schemas.openxmlformats.org/drawingml/2006/main">
+              <a:graphicData uri="http://schemas.openxmlformats.org/drawingml/2006/picture">
+                <pic:pic xmlns:pic="http://schemas.openxmlformats.org/drawingml/2006/picture">
+                  <pic:nvPicPr>
+                    <pic:cNvPr id="652345955" name=""/>
+                    <pic:cNvPicPr/>
+                  </pic:nvPicPr>
+                  <pic:blipFill>
+                    <a:blip r:embed="rId24">
+                      <a:extLst>
+                        <a:ext uri="{28A0092B-C50C-407E-A947-70E740481C1C}">
+                          <a14:useLocalDpi xmlns:a14="http://schemas.microsoft.com/office/drawing/2010/main" val="0"/>
+                        </a:ext>
+                      </a:extLst>
+                    </a:blip>
+                    <a:stretch>
+                      <a:fillRect/>
+                    </a:stretch>
+                  </pic:blipFill>
+                  <pic:spPr>
+                    <a:xfrm>
+                      <a:off x="0" y="0"/>
+                      <a:ext cx="4973320" cy="1228090"/>
+                    </a:xfrm>
+                    <a:prstGeom prst="rect">
+                      <a:avLst/>
+                    </a:prstGeom>
+                  </pic:spPr>
+                </pic:pic>
+              </a:graphicData>
+            </a:graphic>
+            <wp14:sizeRelH relativeFrom="page">
+              <wp14:pctWidth>0</wp14:pctWidth>
+            </wp14:sizeRelH>
+            <wp14:sizeRelV relativeFrom="page">
+              <wp14:pctHeight>0</wp14:pctHeight>
+            </wp14:sizeRelV>
+          </wp:anchor>
+        </w:drawing>
+      </w:r>
+      <w:r>
+        <w:rPr>
+          <w:rFonts w:ascii="Times New Roman" w:hAnsi="Times New Roman" w:cs="Times New Roman"/>
+        </w:rPr>
+        <w:t>Router - 0</w:t>
+      </w:r>
+    </w:p>
+    <w:p>
+      <w:pPr>
+        <w:pStyle w:val="BodyText"/>
+        <w:spacing w:before="18"/>
+        <w:rPr>
+          <w:rFonts w:ascii="Times New Roman" w:hAnsi="Times New Roman" w:cs="Times New Roman"/>
+        </w:rPr>
+      </w:pPr>
+    </w:p>
+    <w:p>
+      <w:pPr>
+        <w:pStyle w:val="BodyText"/>
+        <w:spacing w:before="18"/>
+        <w:rPr>
+          <w:rFonts w:ascii="Times New Roman" w:hAnsi="Times New Roman" w:cs="Times New Roman"/>
+        </w:rPr>
+      </w:pPr>
+    </w:p>
+    <w:p>
+      <w:pPr>
+        <w:pStyle w:val="BodyText"/>
+        <w:spacing w:before="18"/>
+        <w:rPr>
+          <w:rFonts w:ascii="Times New Roman" w:hAnsi="Times New Roman" w:cs="Times New Roman"/>
+        </w:rPr>
+      </w:pPr>
+    </w:p>
+    <w:p>
+      <w:pPr>
+        <w:pStyle w:val="BodyText"/>
+        <w:spacing w:before="18"/>
+        <w:rPr>
+          <w:rFonts w:ascii="Times New Roman" w:hAnsi="Times New Roman" w:cs="Times New Roman"/>
+        </w:rPr>
+      </w:pPr>
+    </w:p>
+    <w:p>
+      <w:pPr>
+        <w:pStyle w:val="BodyText"/>
+        <w:spacing w:before="18"/>
+        <w:rPr>
+          <w:rFonts w:ascii="Times New Roman" w:hAnsi="Times New Roman" w:cs="Times New Roman"/>
+        </w:rPr>
+      </w:pPr>
+    </w:p>
+    <w:p>
+      <w:pPr>
+        <w:pStyle w:val="BodyText"/>
+        <w:spacing w:before="18"/>
+        <w:rPr>
+          <w:rFonts w:ascii="Times New Roman" w:hAnsi="Times New Roman" w:cs="Times New Roman"/>
+        </w:rPr>
+      </w:pPr>
+    </w:p>
+    <w:p>
+      <w:pPr>
+        <w:pStyle w:val="BodyText"/>
+        <w:spacing w:before="18"/>
+        <w:rPr>
+          <w:rFonts w:ascii="Times New Roman" w:hAnsi="Times New Roman" w:cs="Times New Roman"/>
+        </w:rPr>
+      </w:pPr>
+    </w:p>
+    <w:p>
+      <w:pPr>
+        <w:pStyle w:val="BodyText"/>
+        <w:spacing w:before="18"/>
+        <w:rPr>
+          <w:rFonts w:ascii="Times New Roman" w:hAnsi="Times New Roman" w:cs="Times New Roman"/>
+        </w:rPr>
+      </w:pPr>
+    </w:p>
+    <w:p>
+      <w:pPr>
+        <w:pStyle w:val="BodyText"/>
+        <w:spacing w:before="18"/>
+        <w:rPr>
+          <w:rFonts w:ascii="Times New Roman" w:hAnsi="Times New Roman" w:cs="Times New Roman"/>
+        </w:rPr>
+      </w:pPr>
+      <w:r>
+        <w:rPr>
+          <w:rFonts w:ascii="Times New Roman" w:hAnsi="Times New Roman" w:cs="Times New Roman"/>
+        </w:rPr>
+        <w:t xml:space="preserve">Router – </w:t>
+      </w:r>
+      <w:proofErr w:type="gramStart"/>
+      <w:r>
+        <w:rPr>
+          <w:rFonts w:ascii="Times New Roman" w:hAnsi="Times New Roman" w:cs="Times New Roman"/>
+        </w:rPr>
+        <w:t>1 :</w:t>
+      </w:r>
+      <w:proofErr w:type="gramEnd"/>
+      <w:r>
+        <w:rPr>
+          <w:rFonts w:ascii="Times New Roman" w:hAnsi="Times New Roman" w:cs="Times New Roman"/>
+        </w:rPr>
+        <w:t>-</w:t>
+      </w:r>
+    </w:p>
+    <w:p>
+      <w:pPr>
+        <w:pStyle w:val="BodyText"/>
+        <w:spacing w:before="18"/>
+        <w:rPr>
+          <w:rFonts w:ascii="Times New Roman" w:hAnsi="Times New Roman" w:cs="Times New Roman"/>
+        </w:rPr>
+      </w:pPr>
+    </w:p>
+    <w:p>
+      <w:pPr>
+        <w:pStyle w:val="BodyText"/>
+        <w:spacing w:before="18"/>
+        <w:rPr>
+          <w:rFonts w:ascii="Times New Roman" w:hAnsi="Times New Roman" w:cs="Times New Roman"/>
+        </w:rPr>
+      </w:pPr>
+      <w:r>
+        <w:rPr>
+          <w:rFonts w:ascii="Times New Roman" w:hAnsi="Times New Roman" w:cs="Times New Roman"/>
+        </w:rPr>
+        <w:drawing>
+          <wp:inline distT="0" distB="0" distL="0" distR="0" wp14:anchorId="583CC906" wp14:editId="7D1F70D0">
+            <wp:extent cx="6375400" cy="2263775"/>
+            <wp:effectExtent l="0" t="0" r="6350" b="3175"/>
+            <wp:docPr id="891059589" name="Picture 1"/>
+            <wp:cNvGraphicFramePr>
+              <a:graphicFrameLocks xmlns:a="http://schemas.openxmlformats.org/drawingml/2006/main" noChangeAspect="1"/>
+            </wp:cNvGraphicFramePr>
+            <a:graphic xmlns:a="http://schemas.openxmlformats.org/drawingml/2006/main">
+              <a:graphicData uri="http://schemas.openxmlformats.org/drawingml/2006/picture">
+                <pic:pic xmlns:pic="http://schemas.openxmlformats.org/drawingml/2006/picture">
+                  <pic:nvPicPr>
+                    <pic:cNvPr id="891059589" name=""/>
+                    <pic:cNvPicPr/>
+                  </pic:nvPicPr>
+                  <pic:blipFill>
+                    <a:blip r:embed="rId25"/>
+                    <a:stretch>
+                      <a:fillRect/>
+                    </a:stretch>
+                  </pic:blipFill>
+                  <pic:spPr>
+                    <a:xfrm>
+                      <a:off x="0" y="0"/>
+                      <a:ext cx="6375400" cy="2263775"/>
+                    </a:xfrm>
+                    <a:prstGeom prst="rect">
+                      <a:avLst/>
+                    </a:prstGeom>
+                  </pic:spPr>
+                </pic:pic>
+              </a:graphicData>
+            </a:graphic>
+          </wp:inline>
+        </w:drawing>
+      </w:r>
+    </w:p>
+    <w:p>
+      <w:pPr>
+        <w:pStyle w:val="BodyText"/>
+        <w:spacing w:before="18"/>
+        <w:rPr>
+          <w:rFonts w:ascii="Times New Roman" w:hAnsi="Times New Roman" w:cs="Times New Roman"/>
+        </w:rPr>
+      </w:pPr>
+    </w:p>
+    <w:p>
+      <w:pPr>
+        <w:pStyle w:val="BodyText"/>
+        <w:spacing w:before="18"/>
+        <w:rPr>
+          <w:rFonts w:ascii="Times New Roman" w:hAnsi="Times New Roman" w:cs="Times New Roman"/>
+        </w:rPr>
+      </w:pPr>
+      <w:r>
+        <w:rPr>
+          <w:rFonts w:ascii="Times New Roman" w:hAnsi="Times New Roman" w:cs="Times New Roman"/>
+        </w:rPr>
+        <w:t>Router-</w:t>
+      </w:r>
+      <w:proofErr w:type="gramStart"/>
+      <w:r>
+        <w:rPr>
+          <w:rFonts w:ascii="Times New Roman" w:hAnsi="Times New Roman" w:cs="Times New Roman"/>
+        </w:rPr>
+        <w:t>2 :</w:t>
+      </w:r>
+      <w:proofErr w:type="gramEnd"/>
+      <w:r>
+        <w:rPr>
+          <w:rFonts w:ascii="Times New Roman" w:hAnsi="Times New Roman" w:cs="Times New Roman"/>
+        </w:rPr>
+        <w:t>-</w:t>
+      </w:r>
+    </w:p>
+    <w:p>
+      <w:pPr>
+        <w:pStyle w:val="BodyText"/>
+        <w:spacing w:before="18"/>
+        <w:rPr>
+          <w:rFonts w:ascii="Times New Roman" w:hAnsi="Times New Roman" w:cs="Times New Roman"/>
+        </w:rPr>
+      </w:pPr>
+    </w:p>
+    <w:p>
+      <w:pPr>
+        <w:pStyle w:val="BodyText"/>
+        <w:spacing w:before="18"/>
+        <w:rPr>
+          <w:rFonts w:ascii="Times New Roman" w:hAnsi="Times New Roman" w:cs="Times New Roman"/>
+        </w:rPr>
+      </w:pPr>
+      <w:r>
+        <w:rPr>
+          <w:rFonts w:ascii="Times New Roman" w:hAnsi="Times New Roman" w:cs="Times New Roman"/>
+        </w:rPr>
+        <w:drawing>
+          <wp:inline distT="0" distB="0" distL="0" distR="0" wp14:anchorId="1AEF6710" wp14:editId="1C81C8E3">
+            <wp:extent cx="6375400" cy="1524635"/>
+            <wp:effectExtent l="0" t="0" r="6350" b="0"/>
+            <wp:docPr id="1192231859" name="Picture 1"/>
+            <wp:cNvGraphicFramePr>
+              <a:graphicFrameLocks xmlns:a="http://schemas.openxmlformats.org/drawingml/2006/main" noChangeAspect="1"/>
+            </wp:cNvGraphicFramePr>
+            <a:graphic xmlns:a="http://schemas.openxmlformats.org/drawingml/2006/main">
+              <a:graphicData uri="http://schemas.openxmlformats.org/drawingml/2006/picture">
+                <pic:pic xmlns:pic="http://schemas.openxmlformats.org/drawingml/2006/picture">
+                  <pic:nvPicPr>
+                    <pic:cNvPr id="1192231859" name=""/>
+                    <pic:cNvPicPr/>
+                  </pic:nvPicPr>
+                  <pic:blipFill>
+                    <a:blip r:embed="rId26"/>
+                    <a:stretch>
+                      <a:fillRect/>
+                    </a:stretch>
+                  </pic:blipFill>
+                  <pic:spPr>
+                    <a:xfrm>
+                      <a:off x="0" y="0"/>
+                      <a:ext cx="6375400" cy="1524635"/>
+                    </a:xfrm>
+                    <a:prstGeom prst="rect">
+                      <a:avLst/>
+                    </a:prstGeom>
+                  </pic:spPr>
+                </pic:pic>
+              </a:graphicData>
+            </a:graphic>
+          </wp:inline>
+        </w:drawing>
+      </w:r>
+    </w:p>
+    <w:p>
+      <w:pPr>
+        <w:rPr>
+          <w:rFonts w:ascii="Times New Roman" w:hAnsi="Times New Roman" w:cs="Times New Roman"/>
+          <w:sz w:val="24"/>
+          <w:szCs w:val="24"/>
+        </w:rPr>
+      </w:pPr>
+    </w:p>
+    <w:p>
+      <w:pPr>
+        <w:pStyle w:val="BodyText"/>
+        <w:spacing w:before="18"/>
+        <w:rPr>
+          <w:rFonts w:ascii="Times New Roman" w:hAnsi="Times New Roman" w:cs="Times New Roman"/>
+        </w:rPr>
+      </w:pPr>
+      <w:r>
+        <w:lastRenderedPageBreak/>
+        <w:drawing>
+          <wp:anchor distT="0" distB="0" distL="114300" distR="114300" simplePos="0" relativeHeight="251716608" behindDoc="0" locked="0" layoutInCell="1" allowOverlap="1" wp14:anchorId="0BF0B55F" wp14:editId="66B2A986">
+            <wp:simplePos x="0" y="0"/>
+            <wp:positionH relativeFrom="column">
+              <wp:posOffset>921328</wp:posOffset>
+            </wp:positionH>
+            <wp:positionV relativeFrom="paragraph">
+              <wp:posOffset>319925</wp:posOffset>
+            </wp:positionV>
+            <wp:extent cx="4490720" cy="2556510"/>
+            <wp:effectExtent l="0" t="0" r="5080" b="0"/>
+            <wp:wrapTopAndBottom/>
+            <wp:docPr id="261335054" name="Picture 1"/>
+            <wp:cNvGraphicFramePr>
+              <a:graphicFrameLocks xmlns:a="http://schemas.openxmlformats.org/drawingml/2006/main" noChangeAspect="1"/>
+            </wp:cNvGraphicFramePr>
+            <a:graphic xmlns:a="http://schemas.openxmlformats.org/drawingml/2006/main">
+              <a:graphicData uri="http://schemas.openxmlformats.org/drawingml/2006/picture">
+                <pic:pic xmlns:pic="http://schemas.openxmlformats.org/drawingml/2006/picture">
+                  <pic:nvPicPr>
+                    <pic:cNvPr id="261335054" name=""/>
+                    <pic:cNvPicPr/>
+                  </pic:nvPicPr>
+                  <pic:blipFill>
+                    <a:blip r:embed="rId27">
+                      <a:extLst>
+                        <a:ext uri="{28A0092B-C50C-407E-A947-70E740481C1C}">
+                          <a14:useLocalDpi xmlns:a14="http://schemas.microsoft.com/office/drawing/2010/main" val="0"/>
+                        </a:ext>
+                      </a:extLst>
+                    </a:blip>
+                    <a:stretch>
+                      <a:fillRect/>
+                    </a:stretch>
+                  </pic:blipFill>
+                  <pic:spPr>
+                    <a:xfrm>
+                      <a:off x="0" y="0"/>
+                      <a:ext cx="4490720" cy="2556510"/>
+                    </a:xfrm>
+                    <a:prstGeom prst="rect">
+                      <a:avLst/>
+                    </a:prstGeom>
+                  </pic:spPr>
+                </pic:pic>
+              </a:graphicData>
+            </a:graphic>
+            <wp14:sizeRelH relativeFrom="page">
+              <wp14:pctWidth>0</wp14:pctWidth>
+            </wp14:sizeRelH>
+            <wp14:sizeRelV relativeFrom="page">
+              <wp14:pctHeight>0</wp14:pctHeight>
+            </wp14:sizeRelV>
+          </wp:anchor>
+        </w:drawing>
+      </w:r>
+      <w:r>
+        <w:rPr>
+          <w:rFonts w:ascii="Times New Roman" w:hAnsi="Times New Roman" w:cs="Times New Roman"/>
+          <w:b/>
+          <w:bCs/>
+          <w:u w:val="single"/>
+        </w:rPr>
+        <w:t xml:space="preserve">Step – </w:t>
+      </w:r>
+      <w:proofErr w:type="gramStart"/>
+      <w:r>
+        <w:rPr>
+          <w:rFonts w:ascii="Times New Roman" w:hAnsi="Times New Roman" w:cs="Times New Roman"/>
+          <w:b/>
+          <w:bCs/>
+          <w:u w:val="single"/>
+        </w:rPr>
+        <w:t>9</w:t>
+      </w:r>
+      <w:r>
+        <w:rPr>
+          <w:rFonts w:ascii="Times New Roman" w:hAnsi="Times New Roman" w:cs="Times New Roman"/>
+          <w:b/>
+          <w:bCs/>
+          <w:u w:val="single"/>
+        </w:rPr>
+        <w:t xml:space="preserve"> :</w:t>
+      </w:r>
+      <w:proofErr w:type="gramEnd"/>
+      <w:r>
+        <w:rPr>
+          <w:rFonts w:ascii="Times New Roman" w:hAnsi="Times New Roman" w:cs="Times New Roman"/>
+          <w:b/>
+          <w:bCs/>
+          <w:u w:val="single"/>
+        </w:rPr>
+        <w:t>-</w:t>
+      </w:r>
+      <w:r>
+        <w:rPr>
+          <w:rFonts w:ascii="Times New Roman" w:hAnsi="Times New Roman" w:cs="Times New Roman"/>
+          <w:b/>
+          <w:bCs/>
+        </w:rPr>
         <w:t xml:space="preserve"> </w:t>
       </w:r>
       <w:r>
         <w:rPr>
           <w:rFonts w:ascii="Times New Roman" w:hAnsi="Times New Roman" w:cs="Times New Roman"/>
         </w:rPr>
-        <w:t>now we will check connection.</w:t>
+        <w:t xml:space="preserve"> </w:t>
+      </w:r>
+      <w:r>
+        <w:rPr>
+          <w:rFonts w:ascii="Times New Roman" w:hAnsi="Times New Roman" w:cs="Times New Roman"/>
+        </w:rPr>
+        <w:t>now we will check connection</w:t>
+      </w:r>
+      <w:r>
+        <w:rPr>
+          <w:rFonts w:ascii="Times New Roman" w:hAnsi="Times New Roman" w:cs="Times New Roman"/>
+        </w:rPr>
+        <w:t xml:space="preserve"> using ping command.</w:t>
       </w:r>
     </w:p>
     <w:p>
@@ -1420,6 +2573,336 @@
           <w:szCs w:val="24"/>
         </w:rPr>
       </w:pPr>
+    </w:p>
+    <w:p>
+      <w:pPr>
+        <w:pStyle w:val="BodyText"/>
+        <w:spacing w:before="18"/>
+        <w:rPr>
+          <w:rFonts w:ascii="Times New Roman" w:hAnsi="Times New Roman" w:cs="Times New Roman"/>
+        </w:rPr>
+      </w:pPr>
+      <w:r>
+        <w:rPr>
+          <w:rFonts w:ascii="Times New Roman" w:hAnsi="Times New Roman" w:cs="Times New Roman"/>
+          <w:b/>
+          <w:bCs/>
+          <w:u w:val="single"/>
+        </w:rPr>
+        <w:t xml:space="preserve">Step – </w:t>
+      </w:r>
+      <w:proofErr w:type="gramStart"/>
+      <w:r>
+        <w:rPr>
+          <w:rFonts w:ascii="Times New Roman" w:hAnsi="Times New Roman" w:cs="Times New Roman"/>
+          <w:b/>
+          <w:bCs/>
+          <w:u w:val="single"/>
+        </w:rPr>
+        <w:t xml:space="preserve">10 </w:t>
+      </w:r>
+      <w:r>
+        <w:rPr>
+          <w:rFonts w:ascii="Times New Roman" w:hAnsi="Times New Roman" w:cs="Times New Roman"/>
+          <w:b/>
+          <w:bCs/>
+          <w:u w:val="single"/>
+        </w:rPr>
+        <w:t>:</w:t>
+      </w:r>
+      <w:proofErr w:type="gramEnd"/>
+      <w:r>
+        <w:rPr>
+          <w:rFonts w:ascii="Times New Roman" w:hAnsi="Times New Roman" w:cs="Times New Roman"/>
+          <w:b/>
+          <w:bCs/>
+          <w:u w:val="single"/>
+        </w:rPr>
+        <w:t>-</w:t>
+      </w:r>
+      <w:r>
+        <w:rPr>
+          <w:rFonts w:ascii="Times New Roman" w:hAnsi="Times New Roman" w:cs="Times New Roman"/>
+          <w:b/>
+          <w:bCs/>
+        </w:rPr>
+        <w:t xml:space="preserve"> </w:t>
+      </w:r>
+      <w:r>
+        <w:rPr>
+          <w:rFonts w:ascii="Times New Roman" w:hAnsi="Times New Roman" w:cs="Times New Roman"/>
+        </w:rPr>
+        <w:t xml:space="preserve"> </w:t>
+      </w:r>
+      <w:r>
+        <w:rPr>
+          <w:rFonts w:ascii="Times New Roman" w:hAnsi="Times New Roman" w:cs="Times New Roman"/>
+        </w:rPr>
+        <w:t xml:space="preserve">using </w:t>
+      </w:r>
+      <w:proofErr w:type="spellStart"/>
+      <w:r>
+        <w:rPr>
+          <w:rFonts w:ascii="Times New Roman" w:hAnsi="Times New Roman" w:cs="Times New Roman"/>
+        </w:rPr>
+        <w:t>tracert</w:t>
+      </w:r>
+      <w:proofErr w:type="spellEnd"/>
+      <w:r>
+        <w:rPr>
+          <w:rFonts w:ascii="Times New Roman" w:hAnsi="Times New Roman" w:cs="Times New Roman"/>
+        </w:rPr>
+        <w:t xml:space="preserve"> </w:t>
+      </w:r>
+      <w:proofErr w:type="spellStart"/>
+      <w:r>
+        <w:rPr>
+          <w:rFonts w:ascii="Times New Roman" w:hAnsi="Times New Roman" w:cs="Times New Roman"/>
+        </w:rPr>
+        <w:t>ip_add</w:t>
+      </w:r>
+      <w:proofErr w:type="spellEnd"/>
+      <w:r>
+        <w:rPr>
+          <w:rFonts w:ascii="Times New Roman" w:hAnsi="Times New Roman" w:cs="Times New Roman"/>
+        </w:rPr>
+        <w:t xml:space="preserve"> command we can check how packet will be reach at </w:t>
+      </w:r>
+      <w:proofErr w:type="spellStart"/>
+      <w:r>
+        <w:rPr>
+          <w:rFonts w:ascii="Times New Roman" w:hAnsi="Times New Roman" w:cs="Times New Roman"/>
+        </w:rPr>
+        <w:t>ip</w:t>
+      </w:r>
+      <w:proofErr w:type="spellEnd"/>
+      <w:r>
+        <w:rPr>
+          <w:rFonts w:ascii="Times New Roman" w:hAnsi="Times New Roman" w:cs="Times New Roman"/>
+        </w:rPr>
+        <w:t xml:space="preserve"> add.</w:t>
+      </w:r>
+    </w:p>
+    <w:p>
+      <w:r>
+        <w:drawing>
+          <wp:anchor distT="0" distB="0" distL="114300" distR="114300" simplePos="0" relativeHeight="251717632" behindDoc="0" locked="0" layoutInCell="1" allowOverlap="1" wp14:anchorId="117207A5" wp14:editId="7A04926E">
+            <wp:simplePos x="0" y="0"/>
+            <wp:positionH relativeFrom="column">
+              <wp:posOffset>1905</wp:posOffset>
+            </wp:positionH>
+            <wp:positionV relativeFrom="paragraph">
+              <wp:posOffset>192347</wp:posOffset>
+            </wp:positionV>
+            <wp:extent cx="6375400" cy="1950085"/>
+            <wp:effectExtent l="0" t="0" r="6350" b="0"/>
+            <wp:wrapTopAndBottom/>
+            <wp:docPr id="1386003826" name="Picture 1"/>
+            <wp:cNvGraphicFramePr>
+              <a:graphicFrameLocks xmlns:a="http://schemas.openxmlformats.org/drawingml/2006/main" noChangeAspect="1"/>
+            </wp:cNvGraphicFramePr>
+            <a:graphic xmlns:a="http://schemas.openxmlformats.org/drawingml/2006/main">
+              <a:graphicData uri="http://schemas.openxmlformats.org/drawingml/2006/picture">
+                <pic:pic xmlns:pic="http://schemas.openxmlformats.org/drawingml/2006/picture">
+                  <pic:nvPicPr>
+                    <pic:cNvPr id="1386003826" name=""/>
+                    <pic:cNvPicPr/>
+                  </pic:nvPicPr>
+                  <pic:blipFill>
+                    <a:blip r:embed="rId28">
+                      <a:extLst>
+                        <a:ext uri="{28A0092B-C50C-407E-A947-70E740481C1C}">
+                          <a14:useLocalDpi xmlns:a14="http://schemas.microsoft.com/office/drawing/2010/main" val="0"/>
+                        </a:ext>
+                      </a:extLst>
+                    </a:blip>
+                    <a:stretch>
+                      <a:fillRect/>
+                    </a:stretch>
+                  </pic:blipFill>
+                  <pic:spPr>
+                    <a:xfrm>
+                      <a:off x="0" y="0"/>
+                      <a:ext cx="6375400" cy="1950085"/>
+                    </a:xfrm>
+                    <a:prstGeom prst="rect">
+                      <a:avLst/>
+                    </a:prstGeom>
+                  </pic:spPr>
+                </pic:pic>
+              </a:graphicData>
+            </a:graphic>
+            <wp14:sizeRelH relativeFrom="page">
+              <wp14:pctWidth>0</wp14:pctWidth>
+            </wp14:sizeRelH>
+            <wp14:sizeRelV relativeFrom="page">
+              <wp14:pctHeight>0</wp14:pctHeight>
+            </wp14:sizeRelV>
+          </wp:anchor>
+        </w:drawing>
+      </w:r>
+    </w:p>
+    <w:p/>
+    <w:p>
+      <w:pPr>
+        <w:pStyle w:val="BodyText"/>
+        <w:spacing w:before="18"/>
+        <w:rPr>
+          <w:rFonts w:ascii="Times New Roman" w:hAnsi="Times New Roman" w:cs="Times New Roman"/>
+        </w:rPr>
+      </w:pPr>
+      <w:r>
+        <w:rPr>
+          <w:rFonts w:ascii="Times New Roman" w:hAnsi="Times New Roman" w:cs="Times New Roman"/>
+          <w:b/>
+          <w:bCs/>
+          <w:u w:val="single"/>
+        </w:rPr>
+        <w:t xml:space="preserve">Step – </w:t>
+      </w:r>
+      <w:proofErr w:type="gramStart"/>
+      <w:r>
+        <w:rPr>
+          <w:rFonts w:ascii="Times New Roman" w:hAnsi="Times New Roman" w:cs="Times New Roman"/>
+          <w:b/>
+          <w:bCs/>
+          <w:u w:val="single"/>
+        </w:rPr>
+        <w:t>1</w:t>
+      </w:r>
+      <w:r>
+        <w:rPr>
+          <w:rFonts w:ascii="Times New Roman" w:hAnsi="Times New Roman" w:cs="Times New Roman"/>
+          <w:b/>
+          <w:bCs/>
+          <w:u w:val="single"/>
+        </w:rPr>
+        <w:t>1</w:t>
+      </w:r>
+      <w:r>
+        <w:rPr>
+          <w:rFonts w:ascii="Times New Roman" w:hAnsi="Times New Roman" w:cs="Times New Roman"/>
+          <w:b/>
+          <w:bCs/>
+          <w:u w:val="single"/>
+        </w:rPr>
+        <w:t xml:space="preserve"> </w:t>
+      </w:r>
+      <w:r>
+        <w:rPr>
+          <w:rFonts w:ascii="Times New Roman" w:hAnsi="Times New Roman" w:cs="Times New Roman"/>
+          <w:b/>
+          <w:bCs/>
+          <w:u w:val="single"/>
+        </w:rPr>
+        <w:t>:</w:t>
+      </w:r>
+      <w:proofErr w:type="gramEnd"/>
+      <w:r>
+        <w:rPr>
+          <w:rFonts w:ascii="Times New Roman" w:hAnsi="Times New Roman" w:cs="Times New Roman"/>
+          <w:b/>
+          <w:bCs/>
+          <w:u w:val="single"/>
+        </w:rPr>
+        <w:t>-</w:t>
+      </w:r>
+      <w:r>
+        <w:rPr>
+          <w:rFonts w:ascii="Times New Roman" w:hAnsi="Times New Roman" w:cs="Times New Roman"/>
+          <w:b/>
+          <w:bCs/>
+        </w:rPr>
+        <w:t xml:space="preserve"> </w:t>
+      </w:r>
+      <w:r>
+        <w:rPr>
+          <w:rFonts w:ascii="Times New Roman" w:hAnsi="Times New Roman" w:cs="Times New Roman"/>
+        </w:rPr>
+        <w:t xml:space="preserve"> using </w:t>
+      </w:r>
+      <w:r>
+        <w:rPr>
+          <w:rFonts w:ascii="Times New Roman" w:hAnsi="Times New Roman" w:cs="Times New Roman"/>
+        </w:rPr>
+        <w:t>s hip route</w:t>
+      </w:r>
+      <w:r>
+        <w:rPr>
+          <w:rFonts w:ascii="Times New Roman" w:hAnsi="Times New Roman" w:cs="Times New Roman"/>
+        </w:rPr>
+        <w:t xml:space="preserve"> command we can </w:t>
+      </w:r>
+      <w:proofErr w:type="spellStart"/>
+      <w:r>
+        <w:rPr>
+          <w:rFonts w:ascii="Times New Roman" w:hAnsi="Times New Roman" w:cs="Times New Roman"/>
+        </w:rPr>
+        <w:t>analys</w:t>
+      </w:r>
+      <w:proofErr w:type="spellEnd"/>
+      <w:r>
+        <w:rPr>
+          <w:rFonts w:ascii="Times New Roman" w:hAnsi="Times New Roman" w:cs="Times New Roman"/>
+        </w:rPr>
+        <w:t>=</w:t>
+      </w:r>
+      <w:proofErr w:type="spellStart"/>
+      <w:r>
+        <w:rPr>
+          <w:rFonts w:ascii="Times New Roman" w:hAnsi="Times New Roman" w:cs="Times New Roman"/>
+        </w:rPr>
+        <w:t>zethe</w:t>
+      </w:r>
+      <w:proofErr w:type="spellEnd"/>
+      <w:r>
+        <w:rPr>
+          <w:rFonts w:ascii="Times New Roman" w:hAnsi="Times New Roman" w:cs="Times New Roman"/>
+        </w:rPr>
+        <w:t xml:space="preserve"> routing table of router.</w:t>
+      </w:r>
+    </w:p>
+    <w:p/>
+    <w:p/>
+    <w:p>
+      <w:r>
+        <w:lastRenderedPageBreak/>
+        <w:drawing>
+          <wp:inline distT="0" distB="0" distL="0" distR="0" wp14:anchorId="5139B04B" wp14:editId="2FA768CC">
+            <wp:extent cx="6375400" cy="3665220"/>
+            <wp:effectExtent l="0" t="0" r="6350" b="0"/>
+            <wp:docPr id="1401313575" name="Picture 1"/>
+            <wp:cNvGraphicFramePr>
+              <a:graphicFrameLocks xmlns:a="http://schemas.openxmlformats.org/drawingml/2006/main" noChangeAspect="1"/>
+            </wp:cNvGraphicFramePr>
+            <a:graphic xmlns:a="http://schemas.openxmlformats.org/drawingml/2006/main">
+              <a:graphicData uri="http://schemas.openxmlformats.org/drawingml/2006/picture">
+                <pic:pic xmlns:pic="http://schemas.openxmlformats.org/drawingml/2006/picture">
+                  <pic:nvPicPr>
+                    <pic:cNvPr id="1401313575" name=""/>
+                    <pic:cNvPicPr/>
+                  </pic:nvPicPr>
+                  <pic:blipFill>
+                    <a:blip r:embed="rId29"/>
+                    <a:stretch>
+                      <a:fillRect/>
+                    </a:stretch>
+                  </pic:blipFill>
+                  <pic:spPr>
+                    <a:xfrm>
+                      <a:off x="0" y="0"/>
+                      <a:ext cx="6375400" cy="3665220"/>
+                    </a:xfrm>
+                    <a:prstGeom prst="rect">
+                      <a:avLst/>
+                    </a:prstGeom>
+                  </pic:spPr>
+                </pic:pic>
+              </a:graphicData>
+            </a:graphic>
+          </wp:inline>
+        </w:drawing>
+      </w:r>
     </w:p>
     <w:p/>
     <w:p>
@@ -1493,37 +2976,291 @@
           <w:sz w:val="24"/>
           <w:szCs w:val="24"/>
         </w:rPr>
-        <w:t xml:space="preserve">By Performing this experiment, we learned how to </w:t>
-      </w:r>
+        <w:t xml:space="preserve">Through this experiment, I learned the importance of routing protocols in facilitating communication between different networks, specifically the Routing Information Protocol (RIP). By examining the output of the "show </w:t>
+      </w:r>
+      <w:proofErr w:type="spellStart"/>
       <w:r>
         <w:rPr>
           <w:rFonts w:ascii="Times New Roman" w:hAnsi="Times New Roman" w:cs="Times New Roman"/>
           <w:sz w:val="24"/>
           <w:szCs w:val="24"/>
         </w:rPr>
-        <w:t xml:space="preserve">define the default </w:t>
-      </w:r>
-      <w:proofErr w:type="gramStart"/>
+        <w:t>ip</w:t>
+      </w:r>
+      <w:proofErr w:type="spellEnd"/>
       <w:r>
         <w:rPr>
           <w:rFonts w:ascii="Times New Roman" w:hAnsi="Times New Roman" w:cs="Times New Roman"/>
           <w:sz w:val="24"/>
           <w:szCs w:val="24"/>
         </w:rPr>
-        <w:t>gateway ,</w:t>
-      </w:r>
-      <w:proofErr w:type="gramEnd"/>
-      <w:r>
+        <w:t xml:space="preserve"> route" command, I analyzed the routing table and identified that: </w:t>
+      </w:r>
+    </w:p>
+    <w:p>
+      <w:pPr>
+        <w:tabs>
+          <w:tab w:val="left" w:pos="1312"/>
+        </w:tabs>
         <w:rPr>
           <w:rFonts w:ascii="Times New Roman" w:hAnsi="Times New Roman" w:cs="Times New Roman"/>
           <w:sz w:val="24"/>
           <w:szCs w:val="24"/>
         </w:rPr>
-        <w:t xml:space="preserve"> how to route the packets  , we learned how to add modules in routers , how to assign IP Address to the ports of router , learnt how to design a network.</w:t>
+      </w:pPr>
+    </w:p>
+    <w:p>
+      <w:pPr>
+        <w:tabs>
+          <w:tab w:val="left" w:pos="1312"/>
+        </w:tabs>
+        <w:rPr>
+          <w:rFonts w:ascii="Times New Roman" w:hAnsi="Times New Roman" w:cs="Times New Roman"/>
+          <w:sz w:val="24"/>
+          <w:szCs w:val="24"/>
+        </w:rPr>
+      </w:pPr>
+      <w:r>
+        <w:rPr>
+          <w:rFonts w:ascii="Times New Roman" w:hAnsi="Times New Roman" w:cs="Times New Roman"/>
+          <w:sz w:val="24"/>
+          <w:szCs w:val="24"/>
+        </w:rPr>
+        <w:tab/>
+      </w:r>
+      <w:r>
+        <w:rPr>
+          <w:rFonts w:ascii="Times New Roman" w:hAnsi="Times New Roman" w:cs="Times New Roman"/>
+          <w:sz w:val="24"/>
+          <w:szCs w:val="24"/>
+        </w:rPr>
+        <w:t xml:space="preserve">"R" (RIP) indicates routes learned through the RIP routing protocol. </w:t>
+      </w:r>
+    </w:p>
+    <w:p>
+      <w:pPr>
+        <w:tabs>
+          <w:tab w:val="left" w:pos="1312"/>
+        </w:tabs>
+        <w:rPr>
+          <w:rFonts w:ascii="Times New Roman" w:hAnsi="Times New Roman" w:cs="Times New Roman"/>
+          <w:sz w:val="24"/>
+          <w:szCs w:val="24"/>
+        </w:rPr>
+      </w:pPr>
+    </w:p>
+    <w:p>
+      <w:pPr>
+        <w:tabs>
+          <w:tab w:val="left" w:pos="1312"/>
+        </w:tabs>
+        <w:rPr>
+          <w:rFonts w:ascii="Times New Roman" w:hAnsi="Times New Roman" w:cs="Times New Roman"/>
+          <w:sz w:val="24"/>
+          <w:szCs w:val="24"/>
+        </w:rPr>
+      </w:pPr>
+      <w:r>
+        <w:rPr>
+          <w:rFonts w:ascii="Times New Roman" w:hAnsi="Times New Roman" w:cs="Times New Roman"/>
+          <w:sz w:val="24"/>
+          <w:szCs w:val="24"/>
+        </w:rPr>
+        <w:tab/>
+      </w:r>
+      <w:r>
+        <w:rPr>
+          <w:rFonts w:ascii="Times New Roman" w:hAnsi="Times New Roman" w:cs="Times New Roman"/>
+          <w:sz w:val="24"/>
+          <w:szCs w:val="24"/>
+        </w:rPr>
+        <w:t xml:space="preserve">The routing table displays various network entries, denoting the destination networks and their associated next-hop routers. </w:t>
+      </w:r>
+    </w:p>
+    <w:p>
+      <w:pPr>
+        <w:tabs>
+          <w:tab w:val="left" w:pos="1312"/>
+        </w:tabs>
+        <w:rPr>
+          <w:rFonts w:ascii="Times New Roman" w:hAnsi="Times New Roman" w:cs="Times New Roman"/>
+          <w:sz w:val="24"/>
+          <w:szCs w:val="24"/>
+        </w:rPr>
+      </w:pPr>
+    </w:p>
+    <w:p>
+      <w:pPr>
+        <w:tabs>
+          <w:tab w:val="left" w:pos="1312"/>
+        </w:tabs>
+        <w:rPr>
+          <w:rFonts w:ascii="Times New Roman" w:hAnsi="Times New Roman" w:cs="Times New Roman"/>
+          <w:sz w:val="24"/>
+          <w:szCs w:val="24"/>
+        </w:rPr>
+      </w:pPr>
+      <w:r>
+        <w:rPr>
+          <w:rFonts w:ascii="Times New Roman" w:hAnsi="Times New Roman" w:cs="Times New Roman"/>
+          <w:sz w:val="24"/>
+          <w:szCs w:val="24"/>
+        </w:rPr>
+        <w:tab/>
+      </w:r>
+      <w:r>
+        <w:rPr>
+          <w:rFonts w:ascii="Times New Roman" w:hAnsi="Times New Roman" w:cs="Times New Roman"/>
+          <w:sz w:val="24"/>
+          <w:szCs w:val="24"/>
+        </w:rPr>
+        <w:t xml:space="preserve">"C" (Connected) signifies that the router is directly connected to the mentioned networks and IP addresses (e.g., </w:t>
+      </w:r>
+      <w:r>
+        <w:rPr>
+          <w:rFonts w:ascii="Times New Roman" w:hAnsi="Times New Roman" w:cs="Times New Roman"/>
+          <w:sz w:val="24"/>
+          <w:szCs w:val="24"/>
+        </w:rPr>
+        <w:t>11.0.0.0/</w:t>
+      </w:r>
+      <w:proofErr w:type="gramStart"/>
+      <w:r>
+        <w:rPr>
+          <w:rFonts w:ascii="Times New Roman" w:hAnsi="Times New Roman" w:cs="Times New Roman"/>
+          <w:sz w:val="24"/>
+          <w:szCs w:val="24"/>
+        </w:rPr>
+        <w:t>24 ,</w:t>
+      </w:r>
+      <w:proofErr w:type="gramEnd"/>
+      <w:r>
+        <w:rPr>
+          <w:rFonts w:ascii="Times New Roman" w:hAnsi="Times New Roman" w:cs="Times New Roman"/>
+          <w:sz w:val="24"/>
+          <w:szCs w:val="24"/>
+        </w:rPr>
+        <w:t xml:space="preserve"> 13.0.0.0/24 , 14.0.0.0/24</w:t>
+      </w:r>
+      <w:r>
+        <w:rPr>
+          <w:rFonts w:ascii="Times New Roman" w:hAnsi="Times New Roman" w:cs="Times New Roman"/>
+          <w:sz w:val="24"/>
+          <w:szCs w:val="24"/>
+        </w:rPr>
+        <w:t xml:space="preserve"> etc.). </w:t>
+      </w:r>
+    </w:p>
+    <w:p>
+      <w:pPr>
+        <w:tabs>
+          <w:tab w:val="left" w:pos="1312"/>
+        </w:tabs>
+        <w:rPr>
+          <w:rFonts w:ascii="Times New Roman" w:hAnsi="Times New Roman" w:cs="Times New Roman"/>
+          <w:sz w:val="24"/>
+          <w:szCs w:val="24"/>
+        </w:rPr>
+      </w:pPr>
+    </w:p>
+    <w:p>
+      <w:pPr>
+        <w:tabs>
+          <w:tab w:val="left" w:pos="1312"/>
+        </w:tabs>
+        <w:rPr>
+          <w:rFonts w:ascii="Times New Roman" w:hAnsi="Times New Roman" w:cs="Times New Roman"/>
+          <w:sz w:val="24"/>
+          <w:szCs w:val="24"/>
+        </w:rPr>
+      </w:pPr>
+      <w:r>
+        <w:rPr>
+          <w:rFonts w:ascii="Times New Roman" w:hAnsi="Times New Roman" w:cs="Times New Roman"/>
+          <w:sz w:val="24"/>
+          <w:szCs w:val="24"/>
+        </w:rPr>
+        <w:tab/>
+      </w:r>
+      <w:r>
+        <w:rPr>
+          <w:rFonts w:ascii="Times New Roman" w:hAnsi="Times New Roman" w:cs="Times New Roman"/>
+          <w:sz w:val="24"/>
+          <w:szCs w:val="24"/>
+        </w:rPr>
+        <w:t xml:space="preserve">"L" (Local) implies that the router is directly connected to specific IP addresses within those networks (e.g., </w:t>
+      </w:r>
+      <w:r>
+        <w:rPr>
+          <w:rFonts w:ascii="Times New Roman" w:hAnsi="Times New Roman" w:cs="Times New Roman"/>
+          <w:sz w:val="24"/>
+          <w:szCs w:val="24"/>
+        </w:rPr>
+        <w:t>11.0.0.1</w:t>
+      </w:r>
+      <w:r>
+        <w:rPr>
+          <w:rFonts w:ascii="Times New Roman" w:hAnsi="Times New Roman" w:cs="Times New Roman"/>
+          <w:sz w:val="24"/>
+          <w:szCs w:val="24"/>
+        </w:rPr>
+        <w:t xml:space="preserve">/32, </w:t>
+      </w:r>
+      <w:r>
+        <w:rPr>
+          <w:rFonts w:ascii="Times New Roman" w:hAnsi="Times New Roman" w:cs="Times New Roman"/>
+          <w:sz w:val="24"/>
+          <w:szCs w:val="24"/>
+        </w:rPr>
+        <w:t>13.0.0.2</w:t>
+      </w:r>
+      <w:r>
+        <w:rPr>
+          <w:rFonts w:ascii="Times New Roman" w:hAnsi="Times New Roman" w:cs="Times New Roman"/>
+          <w:sz w:val="24"/>
+          <w:szCs w:val="24"/>
+        </w:rPr>
+        <w:t xml:space="preserve">/32, </w:t>
+      </w:r>
+      <w:r>
+        <w:rPr>
+          <w:rFonts w:ascii="Times New Roman" w:hAnsi="Times New Roman" w:cs="Times New Roman"/>
+          <w:sz w:val="24"/>
+          <w:szCs w:val="24"/>
+        </w:rPr>
+        <w:t>14.0.0.2</w:t>
+      </w:r>
+      <w:r>
+        <w:rPr>
+          <w:rFonts w:ascii="Times New Roman" w:hAnsi="Times New Roman" w:cs="Times New Roman"/>
+          <w:sz w:val="24"/>
+          <w:szCs w:val="24"/>
+        </w:rPr>
+        <w:t xml:space="preserve">/32, etc.). </w:t>
+      </w:r>
+    </w:p>
+    <w:p>
+      <w:pPr>
+        <w:tabs>
+          <w:tab w:val="left" w:pos="1312"/>
+        </w:tabs>
+        <w:rPr>
+          <w:rFonts w:ascii="Times New Roman" w:hAnsi="Times New Roman" w:cs="Times New Roman"/>
+          <w:sz w:val="24"/>
+          <w:szCs w:val="24"/>
+        </w:rPr>
+      </w:pPr>
+      <w:r>
+        <w:rPr>
+          <w:rFonts w:ascii="Times New Roman" w:hAnsi="Times New Roman" w:cs="Times New Roman"/>
+          <w:sz w:val="24"/>
+          <w:szCs w:val="24"/>
+        </w:rPr>
+        <w:tab/>
       </w:r>
     </w:p>
     <w:sectPr>
-      <w:headerReference w:type="default" r:id="rId14"/>
+      <w:headerReference w:type="default" r:id="rId30"/>
       <w:pgSz w:w="12240" w:h="15840"/>
       <w:pgMar w:top="2760" w:right="1080" w:bottom="280" w:left="1120" w:header="432" w:footer="0" w:gutter="0"/>
       <w:cols w:space="720"/>

</xml_diff>